<commit_message>
Status code in Detail View and Validations in serializer.py
</commit_message>
<xml_diff>
--- a/Project Notes.docx
+++ b/Project Notes.docx
@@ -6,14 +6,18 @@
       <w:pPr>
         <w:jc w:val="center"/>
         <w:rPr>
-          <w:sz w:val="24"/>
-          <w:szCs w:val="24"/>
-        </w:rPr>
-      </w:pPr>
-      <w:r>
-        <w:rPr>
-          <w:sz w:val="24"/>
-          <w:szCs w:val="24"/>
+          <w:b/>
+          <w:bCs/>
+          <w:sz w:val="36"/>
+          <w:szCs w:val="36"/>
+        </w:rPr>
+      </w:pPr>
+      <w:r>
+        <w:rPr>
+          <w:b/>
+          <w:bCs/>
+          <w:sz w:val="36"/>
+          <w:szCs w:val="36"/>
         </w:rPr>
         <w:t>IMDB Clone API</w:t>
       </w:r>
@@ -25,6 +29,13 @@
           <w:szCs w:val="24"/>
         </w:rPr>
       </w:pPr>
+      <w:r>
+        <w:rPr>
+          <w:sz w:val="24"/>
+          <w:szCs w:val="24"/>
+        </w:rPr>
+        <w:t>https://www.django-rest-framework.org/</w:t>
+      </w:r>
     </w:p>
     <w:p>
       <w:pPr>
@@ -1691,15 +1702,6 @@
     <w:p>
       <w:pPr>
         <w:pStyle w:val="ListParagraph"/>
-        <w:rPr>
-          <w:sz w:val="24"/>
-          <w:szCs w:val="24"/>
-        </w:rPr>
-      </w:pPr>
-    </w:p>
-    <w:p>
-      <w:pPr>
-        <w:pStyle w:val="ListParagraph"/>
         <w:numPr>
           <w:ilvl w:val="0"/>
           <w:numId w:val="1"/>
@@ -5484,25 +5486,17 @@
     </w:p>
     <w:p>
       <w:pPr>
-        <w:pStyle w:val="ListParagraph"/>
-        <w:rPr>
-          <w:sz w:val="24"/>
-          <w:szCs w:val="24"/>
-        </w:rPr>
-      </w:pPr>
-    </w:p>
-    <w:p>
-      <w:pPr>
-        <w:rPr>
-          <w:sz w:val="24"/>
-          <w:szCs w:val="24"/>
-        </w:rPr>
-      </w:pPr>
-      <w:r>
-        <w:rPr>
-          <w:sz w:val="24"/>
-          <w:szCs w:val="24"/>
-        </w:rPr>
+        <w:rPr>
+          <w:sz w:val="24"/>
+          <w:szCs w:val="24"/>
+        </w:rPr>
+      </w:pPr>
+      <w:r>
+        <w:rPr>
+          <w:sz w:val="24"/>
+          <w:szCs w:val="24"/>
+        </w:rPr>
+        <w:lastRenderedPageBreak/>
         <w:t>Now I want to add the new movie through Browsable API only (thru Browser Only).</w:t>
       </w:r>
     </w:p>
@@ -7726,6 +7720,7 @@
           <w:sz w:val="32"/>
           <w:szCs w:val="32"/>
         </w:rPr>
+        <w:lastRenderedPageBreak/>
         <w:t>PUT and DELETE methods</w:t>
       </w:r>
     </w:p>
@@ -7815,12 +7810,16 @@
     <w:p>
       <w:pPr>
         <w:rPr>
-          <w:sz w:val="24"/>
-          <w:szCs w:val="24"/>
-        </w:rPr>
-      </w:pPr>
-      <w:r>
-        <w:rPr>
+          <w:b/>
+          <w:bCs/>
+          <w:sz w:val="24"/>
+          <w:szCs w:val="24"/>
+        </w:rPr>
+      </w:pPr>
+      <w:r>
+        <w:rPr>
+          <w:b/>
+          <w:bCs/>
           <w:sz w:val="24"/>
           <w:szCs w:val="24"/>
         </w:rPr>
@@ -9805,22 +9804,26 @@
           <w:szCs w:val="24"/>
         </w:rPr>
       </w:pPr>
-      <w:r>
-        <w:rPr>
+    </w:p>
+    <w:p>
+      <w:pPr>
+        <w:rPr>
+          <w:b/>
+          <w:bCs/>
+          <w:sz w:val="24"/>
+          <w:szCs w:val="24"/>
+        </w:rPr>
+      </w:pPr>
+      <w:r>
+        <w:rPr>
+          <w:b/>
+          <w:bCs/>
           <w:sz w:val="24"/>
           <w:szCs w:val="24"/>
         </w:rPr>
         <w:lastRenderedPageBreak/>
         <w:t>Serializer.py</w:t>
       </w:r>
-    </w:p>
-    <w:p>
-      <w:pPr>
-        <w:rPr>
-          <w:sz w:val="24"/>
-          <w:szCs w:val="24"/>
-        </w:rPr>
-      </w:pPr>
     </w:p>
     <w:p>
       <w:pPr>
@@ -10480,17 +10483,2996 @@
     <w:p>
       <w:pPr>
         <w:rPr>
-          <w:sz w:val="24"/>
-          <w:szCs w:val="24"/>
-        </w:rPr>
-      </w:pPr>
-      <w:r>
-        <w:rPr>
-          <w:sz w:val="24"/>
-          <w:szCs w:val="24"/>
+          <w:b/>
+          <w:bCs/>
+          <w:sz w:val="36"/>
+          <w:szCs w:val="36"/>
+        </w:rPr>
+      </w:pPr>
+      <w:r>
+        <w:rPr>
+          <w:b/>
+          <w:bCs/>
+          <w:sz w:val="36"/>
+          <w:szCs w:val="36"/>
         </w:rPr>
         <w:t>Status Code</w:t>
       </w:r>
+    </w:p>
+    <w:p>
+      <w:pPr>
+        <w:rPr>
+          <w:sz w:val="28"/>
+          <w:szCs w:val="28"/>
+        </w:rPr>
+      </w:pPr>
+      <w:r>
+        <w:rPr>
+          <w:sz w:val="28"/>
+          <w:szCs w:val="28"/>
+        </w:rPr>
+        <w:t>Status code basically tell you that what is status of you command.</w:t>
+      </w:r>
+    </w:p>
+    <w:p>
+      <w:pPr>
+        <w:rPr>
+          <w:sz w:val="28"/>
+          <w:szCs w:val="28"/>
+        </w:rPr>
+      </w:pPr>
+      <w:r>
+        <w:rPr>
+          <w:sz w:val="28"/>
+          <w:szCs w:val="28"/>
+        </w:rPr>
+        <w:t xml:space="preserve">Suppose You </w:t>
+      </w:r>
+      <w:hyperlink r:id="rId5" w:history="1">
+        <w:r>
+          <w:rPr>
+            <w:rStyle w:val="Hyperlink"/>
+            <w:sz w:val="28"/>
+            <w:szCs w:val="28"/>
+          </w:rPr>
+          <w:t>http://127.0.0.1:8000/watch/4/</w:t>
+        </w:r>
+      </w:hyperlink>
+      <w:r>
+        <w:rPr>
+          <w:sz w:val="28"/>
+          <w:szCs w:val="28"/>
+        </w:rPr>
+        <w:t xml:space="preserve"> to find id number 4’s Movie</w:t>
+      </w:r>
+    </w:p>
+    <w:p>
+      <w:pPr>
+        <w:rPr>
+          <w:sz w:val="28"/>
+          <w:szCs w:val="28"/>
+        </w:rPr>
+      </w:pPr>
+      <w:r>
+        <w:rPr>
+          <w:sz w:val="28"/>
+          <w:szCs w:val="28"/>
+        </w:rPr>
+        <w:t>But it is not present in your database so it through error</w:t>
+      </w:r>
+      <w:r>
+        <w:rPr>
+          <w:sz w:val="28"/>
+          <w:szCs w:val="28"/>
+        </w:rPr>
+        <w:t>. So we can use status code here. Using try or catch or and also in normal way.</w:t>
+      </w:r>
+    </w:p>
+    <w:p>
+      <w:pPr>
+        <w:numPr>
+          <w:ilvl w:val="0"/>
+          <w:numId w:val="4"/>
+        </w:numPr>
+        <w:pBdr>
+          <w:top w:val="single" w:sz="6" w:space="14" w:color="E3E3E3"/>
+          <w:left w:val="single" w:sz="6" w:space="11" w:color="E3E3E3"/>
+          <w:bottom w:val="single" w:sz="6" w:space="14" w:color="E3E3E3"/>
+          <w:right w:val="single" w:sz="6" w:space="11" w:color="E3E3E3"/>
+        </w:pBdr>
+        <w:shd w:val="clear" w:color="auto" w:fill="F5F5F5"/>
+        <w:spacing w:before="100" w:beforeAutospacing="1" w:after="100" w:afterAutospacing="1" w:line="300" w:lineRule="atLeast"/>
+        <w:rPr>
+          <w:rFonts w:ascii="Helvetica" w:eastAsia="Times New Roman" w:hAnsi="Helvetica" w:cs="Helvetica"/>
+          <w:b/>
+          <w:bCs/>
+          <w:color w:val="333333"/>
+          <w:sz w:val="21"/>
+          <w:szCs w:val="21"/>
+          <w:lang w:eastAsia="en-IN"/>
+        </w:rPr>
+      </w:pPr>
+      <w:hyperlink r:id="rId6" w:anchor="status-codes" w:history="1">
+        <w:r>
+          <w:rPr>
+            <w:rFonts w:ascii="Helvetica" w:eastAsia="Times New Roman" w:hAnsi="Helvetica" w:cs="Helvetica"/>
+            <w:b/>
+            <w:bCs/>
+            <w:color w:val="A30000"/>
+            <w:sz w:val="21"/>
+            <w:szCs w:val="21"/>
+            <w:u w:val="single"/>
+            <w:lang w:eastAsia="en-IN"/>
+          </w:rPr>
+          <w:t>Status Codes</w:t>
+        </w:r>
+      </w:hyperlink>
+    </w:p>
+    <w:p>
+      <w:pPr>
+        <w:numPr>
+          <w:ilvl w:val="0"/>
+          <w:numId w:val="4"/>
+        </w:numPr>
+        <w:pBdr>
+          <w:top w:val="single" w:sz="6" w:space="14" w:color="E3E3E3"/>
+          <w:left w:val="single" w:sz="6" w:space="11" w:color="E3E3E3"/>
+          <w:bottom w:val="single" w:sz="6" w:space="14" w:color="E3E3E3"/>
+          <w:right w:val="single" w:sz="6" w:space="11" w:color="E3E3E3"/>
+        </w:pBdr>
+        <w:shd w:val="clear" w:color="auto" w:fill="F5F5F5"/>
+        <w:spacing w:before="100" w:beforeAutospacing="1" w:after="100" w:afterAutospacing="1" w:line="300" w:lineRule="atLeast"/>
+        <w:rPr>
+          <w:rFonts w:ascii="Helvetica" w:eastAsia="Times New Roman" w:hAnsi="Helvetica" w:cs="Helvetica"/>
+          <w:color w:val="333333"/>
+          <w:sz w:val="21"/>
+          <w:szCs w:val="21"/>
+          <w:lang w:eastAsia="en-IN"/>
+        </w:rPr>
+      </w:pPr>
+      <w:hyperlink r:id="rId7" w:anchor="informational-1xx" w:history="1">
+        <w:r>
+          <w:rPr>
+            <w:rFonts w:ascii="Helvetica" w:eastAsia="Times New Roman" w:hAnsi="Helvetica" w:cs="Helvetica"/>
+            <w:color w:val="A30000"/>
+            <w:sz w:val="21"/>
+            <w:szCs w:val="21"/>
+            <w:u w:val="single"/>
+            <w:lang w:eastAsia="en-IN"/>
+          </w:rPr>
+          <w:t>Informational - 1xx</w:t>
+        </w:r>
+      </w:hyperlink>
+    </w:p>
+    <w:p>
+      <w:pPr>
+        <w:numPr>
+          <w:ilvl w:val="0"/>
+          <w:numId w:val="4"/>
+        </w:numPr>
+        <w:pBdr>
+          <w:top w:val="single" w:sz="6" w:space="14" w:color="E3E3E3"/>
+          <w:left w:val="single" w:sz="6" w:space="11" w:color="E3E3E3"/>
+          <w:bottom w:val="single" w:sz="6" w:space="14" w:color="E3E3E3"/>
+          <w:right w:val="single" w:sz="6" w:space="11" w:color="E3E3E3"/>
+        </w:pBdr>
+        <w:shd w:val="clear" w:color="auto" w:fill="F5F5F5"/>
+        <w:spacing w:before="100" w:beforeAutospacing="1" w:after="100" w:afterAutospacing="1" w:line="300" w:lineRule="atLeast"/>
+        <w:rPr>
+          <w:rFonts w:ascii="Helvetica" w:eastAsia="Times New Roman" w:hAnsi="Helvetica" w:cs="Helvetica"/>
+          <w:color w:val="333333"/>
+          <w:sz w:val="21"/>
+          <w:szCs w:val="21"/>
+          <w:lang w:eastAsia="en-IN"/>
+        </w:rPr>
+      </w:pPr>
+      <w:hyperlink r:id="rId8" w:anchor="successful-2xx" w:history="1">
+        <w:r>
+          <w:rPr>
+            <w:rFonts w:ascii="Helvetica" w:eastAsia="Times New Roman" w:hAnsi="Helvetica" w:cs="Helvetica"/>
+            <w:color w:val="A30000"/>
+            <w:sz w:val="21"/>
+            <w:szCs w:val="21"/>
+            <w:u w:val="single"/>
+            <w:lang w:eastAsia="en-IN"/>
+          </w:rPr>
+          <w:t>Successful - 2xx</w:t>
+        </w:r>
+      </w:hyperlink>
+    </w:p>
+    <w:p>
+      <w:pPr>
+        <w:numPr>
+          <w:ilvl w:val="0"/>
+          <w:numId w:val="4"/>
+        </w:numPr>
+        <w:pBdr>
+          <w:top w:val="single" w:sz="6" w:space="14" w:color="E3E3E3"/>
+          <w:left w:val="single" w:sz="6" w:space="11" w:color="E3E3E3"/>
+          <w:bottom w:val="single" w:sz="6" w:space="14" w:color="E3E3E3"/>
+          <w:right w:val="single" w:sz="6" w:space="11" w:color="E3E3E3"/>
+        </w:pBdr>
+        <w:shd w:val="clear" w:color="auto" w:fill="F5F5F5"/>
+        <w:spacing w:before="100" w:beforeAutospacing="1" w:after="100" w:afterAutospacing="1" w:line="300" w:lineRule="atLeast"/>
+        <w:rPr>
+          <w:rFonts w:ascii="Helvetica" w:eastAsia="Times New Roman" w:hAnsi="Helvetica" w:cs="Helvetica"/>
+          <w:color w:val="333333"/>
+          <w:sz w:val="21"/>
+          <w:szCs w:val="21"/>
+          <w:lang w:eastAsia="en-IN"/>
+        </w:rPr>
+      </w:pPr>
+      <w:hyperlink r:id="rId9" w:anchor="redirection-3xx" w:history="1">
+        <w:r>
+          <w:rPr>
+            <w:rFonts w:ascii="Helvetica" w:eastAsia="Times New Roman" w:hAnsi="Helvetica" w:cs="Helvetica"/>
+            <w:color w:val="C20000"/>
+            <w:sz w:val="21"/>
+            <w:szCs w:val="21"/>
+            <w:u w:val="single"/>
+            <w:shd w:val="clear" w:color="auto" w:fill="EEEEEE"/>
+            <w:lang w:eastAsia="en-IN"/>
+          </w:rPr>
+          <w:t>Redirection - 3xx</w:t>
+        </w:r>
+      </w:hyperlink>
+    </w:p>
+    <w:p>
+      <w:pPr>
+        <w:numPr>
+          <w:ilvl w:val="0"/>
+          <w:numId w:val="4"/>
+        </w:numPr>
+        <w:pBdr>
+          <w:top w:val="single" w:sz="6" w:space="14" w:color="E3E3E3"/>
+          <w:left w:val="single" w:sz="6" w:space="11" w:color="E3E3E3"/>
+          <w:bottom w:val="single" w:sz="6" w:space="14" w:color="E3E3E3"/>
+          <w:right w:val="single" w:sz="6" w:space="11" w:color="E3E3E3"/>
+        </w:pBdr>
+        <w:shd w:val="clear" w:color="auto" w:fill="F5F5F5"/>
+        <w:spacing w:before="100" w:beforeAutospacing="1" w:after="100" w:afterAutospacing="1" w:line="300" w:lineRule="atLeast"/>
+        <w:rPr>
+          <w:rFonts w:ascii="Helvetica" w:eastAsia="Times New Roman" w:hAnsi="Helvetica" w:cs="Helvetica"/>
+          <w:color w:val="333333"/>
+          <w:sz w:val="21"/>
+          <w:szCs w:val="21"/>
+          <w:lang w:eastAsia="en-IN"/>
+        </w:rPr>
+      </w:pPr>
+      <w:hyperlink r:id="rId10" w:anchor="client-error-4xx" w:history="1">
+        <w:r>
+          <w:rPr>
+            <w:rFonts w:ascii="Helvetica" w:eastAsia="Times New Roman" w:hAnsi="Helvetica" w:cs="Helvetica"/>
+            <w:color w:val="A30000"/>
+            <w:sz w:val="21"/>
+            <w:szCs w:val="21"/>
+            <w:u w:val="single"/>
+            <w:lang w:eastAsia="en-IN"/>
+          </w:rPr>
+          <w:t>Client Error - 4xx</w:t>
+        </w:r>
+      </w:hyperlink>
+    </w:p>
+    <w:p>
+      <w:pPr>
+        <w:numPr>
+          <w:ilvl w:val="0"/>
+          <w:numId w:val="4"/>
+        </w:numPr>
+        <w:pBdr>
+          <w:top w:val="single" w:sz="6" w:space="14" w:color="E3E3E3"/>
+          <w:left w:val="single" w:sz="6" w:space="11" w:color="E3E3E3"/>
+          <w:bottom w:val="single" w:sz="6" w:space="14" w:color="E3E3E3"/>
+          <w:right w:val="single" w:sz="6" w:space="11" w:color="E3E3E3"/>
+        </w:pBdr>
+        <w:shd w:val="clear" w:color="auto" w:fill="F5F5F5"/>
+        <w:spacing w:before="100" w:beforeAutospacing="1" w:after="100" w:afterAutospacing="1" w:line="300" w:lineRule="atLeast"/>
+        <w:rPr>
+          <w:rFonts w:ascii="Helvetica" w:eastAsia="Times New Roman" w:hAnsi="Helvetica" w:cs="Helvetica"/>
+          <w:color w:val="333333"/>
+          <w:sz w:val="21"/>
+          <w:szCs w:val="21"/>
+          <w:lang w:eastAsia="en-IN"/>
+        </w:rPr>
+      </w:pPr>
+      <w:hyperlink r:id="rId11" w:anchor="server-error-5xx" w:history="1">
+        <w:r>
+          <w:rPr>
+            <w:rFonts w:ascii="Helvetica" w:eastAsia="Times New Roman" w:hAnsi="Helvetica" w:cs="Helvetica"/>
+            <w:color w:val="A30000"/>
+            <w:sz w:val="21"/>
+            <w:szCs w:val="21"/>
+            <w:u w:val="single"/>
+            <w:lang w:eastAsia="en-IN"/>
+          </w:rPr>
+          <w:t>Server Error - 5xx</w:t>
+        </w:r>
+      </w:hyperlink>
+    </w:p>
+    <w:p>
+      <w:pPr>
+        <w:numPr>
+          <w:ilvl w:val="0"/>
+          <w:numId w:val="4"/>
+        </w:numPr>
+        <w:pBdr>
+          <w:top w:val="single" w:sz="6" w:space="14" w:color="E3E3E3"/>
+          <w:left w:val="single" w:sz="6" w:space="11" w:color="E3E3E3"/>
+          <w:bottom w:val="single" w:sz="6" w:space="14" w:color="E3E3E3"/>
+          <w:right w:val="single" w:sz="6" w:space="11" w:color="E3E3E3"/>
+        </w:pBdr>
+        <w:shd w:val="clear" w:color="auto" w:fill="F5F5F5"/>
+        <w:spacing w:before="100" w:beforeAutospacing="1" w:after="100" w:afterAutospacing="1" w:line="300" w:lineRule="atLeast"/>
+        <w:rPr>
+          <w:rFonts w:ascii="Helvetica" w:eastAsia="Times New Roman" w:hAnsi="Helvetica" w:cs="Helvetica"/>
+          <w:color w:val="333333"/>
+          <w:sz w:val="21"/>
+          <w:szCs w:val="21"/>
+          <w:lang w:eastAsia="en-IN"/>
+        </w:rPr>
+      </w:pPr>
+      <w:hyperlink r:id="rId12" w:anchor="helper-functions" w:history="1">
+        <w:r>
+          <w:rPr>
+            <w:rFonts w:ascii="Helvetica" w:eastAsia="Times New Roman" w:hAnsi="Helvetica" w:cs="Helvetica"/>
+            <w:color w:val="A30000"/>
+            <w:sz w:val="21"/>
+            <w:szCs w:val="21"/>
+            <w:u w:val="single"/>
+            <w:lang w:eastAsia="en-IN"/>
+          </w:rPr>
+          <w:t>Helper functions</w:t>
+        </w:r>
+      </w:hyperlink>
+    </w:p>
+    <w:p>
+      <w:pPr>
+        <w:rPr>
+          <w:sz w:val="24"/>
+          <w:szCs w:val="24"/>
+        </w:rPr>
+      </w:pPr>
+      <w:r>
+        <w:rPr>
+          <w:sz w:val="24"/>
+          <w:szCs w:val="24"/>
+        </w:rPr>
+        <w:t>Example :</w:t>
+      </w:r>
+    </w:p>
+    <w:p>
+      <w:pPr>
+        <w:pStyle w:val="HTMLPreformatted"/>
+        <w:pBdr>
+          <w:top w:val="single" w:sz="6" w:space="14" w:color="E3E3E3"/>
+          <w:left w:val="single" w:sz="6" w:space="14" w:color="E3E3E3"/>
+          <w:bottom w:val="single" w:sz="6" w:space="14" w:color="E3E3E3"/>
+          <w:right w:val="single" w:sz="6" w:space="14" w:color="E3E3E3"/>
+        </w:pBdr>
+        <w:shd w:val="clear" w:color="auto" w:fill="F5F5F5"/>
+        <w:wordWrap w:val="0"/>
+        <w:spacing w:after="300" w:line="300" w:lineRule="atLeast"/>
+        <w:rPr>
+          <w:rStyle w:val="pln"/>
+          <w:rFonts w:ascii="Consolas" w:hAnsi="Consolas"/>
+          <w:color w:val="48484C"/>
+          <w:bdr w:val="none" w:sz="0" w:space="0" w:color="auto" w:frame="1"/>
+        </w:rPr>
+      </w:pPr>
+      <w:r>
+        <w:rPr>
+          <w:rStyle w:val="pln"/>
+          <w:rFonts w:ascii="Consolas" w:hAnsi="Consolas"/>
+          <w:color w:val="48484C"/>
+          <w:bdr w:val="none" w:sz="0" w:space="0" w:color="auto" w:frame="1"/>
+        </w:rPr>
+        <w:t>HTTP_200_OK</w:t>
+      </w:r>
+    </w:p>
+    <w:p>
+      <w:pPr>
+        <w:pStyle w:val="HTMLPreformatted"/>
+        <w:pBdr>
+          <w:top w:val="single" w:sz="6" w:space="14" w:color="E3E3E3"/>
+          <w:left w:val="single" w:sz="6" w:space="14" w:color="E3E3E3"/>
+          <w:bottom w:val="single" w:sz="6" w:space="14" w:color="E3E3E3"/>
+          <w:right w:val="single" w:sz="6" w:space="14" w:color="E3E3E3"/>
+        </w:pBdr>
+        <w:shd w:val="clear" w:color="auto" w:fill="F5F5F5"/>
+        <w:wordWrap w:val="0"/>
+        <w:spacing w:after="300" w:line="300" w:lineRule="atLeast"/>
+        <w:rPr>
+          <w:rStyle w:val="pln"/>
+          <w:rFonts w:ascii="Consolas" w:hAnsi="Consolas"/>
+          <w:color w:val="48484C"/>
+          <w:bdr w:val="none" w:sz="0" w:space="0" w:color="auto" w:frame="1"/>
+        </w:rPr>
+      </w:pPr>
+      <w:r>
+        <w:rPr>
+          <w:rStyle w:val="pln"/>
+          <w:rFonts w:ascii="Consolas" w:hAnsi="Consolas"/>
+          <w:color w:val="48484C"/>
+          <w:bdr w:val="none" w:sz="0" w:space="0" w:color="auto" w:frame="1"/>
+        </w:rPr>
+        <w:t>HTTP_201_CREATED</w:t>
+      </w:r>
+    </w:p>
+    <w:p>
+      <w:pPr>
+        <w:pStyle w:val="HTMLPreformatted"/>
+        <w:pBdr>
+          <w:top w:val="single" w:sz="6" w:space="14" w:color="E3E3E3"/>
+          <w:left w:val="single" w:sz="6" w:space="14" w:color="E3E3E3"/>
+          <w:bottom w:val="single" w:sz="6" w:space="14" w:color="E3E3E3"/>
+          <w:right w:val="single" w:sz="6" w:space="14" w:color="E3E3E3"/>
+        </w:pBdr>
+        <w:shd w:val="clear" w:color="auto" w:fill="F5F5F5"/>
+        <w:wordWrap w:val="0"/>
+        <w:spacing w:after="300" w:line="300" w:lineRule="atLeast"/>
+        <w:rPr>
+          <w:rStyle w:val="pln"/>
+          <w:rFonts w:ascii="Consolas" w:hAnsi="Consolas"/>
+          <w:color w:val="48484C"/>
+          <w:bdr w:val="none" w:sz="0" w:space="0" w:color="auto" w:frame="1"/>
+        </w:rPr>
+      </w:pPr>
+      <w:r>
+        <w:rPr>
+          <w:rStyle w:val="pln"/>
+          <w:rFonts w:ascii="Consolas" w:hAnsi="Consolas"/>
+          <w:color w:val="48484C"/>
+          <w:bdr w:val="none" w:sz="0" w:space="0" w:color="auto" w:frame="1"/>
+        </w:rPr>
+        <w:t>HTTP_202_ACCEPTED</w:t>
+      </w:r>
+    </w:p>
+    <w:p>
+      <w:pPr>
+        <w:pStyle w:val="HTMLPreformatted"/>
+        <w:pBdr>
+          <w:top w:val="single" w:sz="6" w:space="14" w:color="E3E3E3"/>
+          <w:left w:val="single" w:sz="6" w:space="14" w:color="E3E3E3"/>
+          <w:bottom w:val="single" w:sz="6" w:space="14" w:color="E3E3E3"/>
+          <w:right w:val="single" w:sz="6" w:space="14" w:color="E3E3E3"/>
+        </w:pBdr>
+        <w:shd w:val="clear" w:color="auto" w:fill="F5F5F5"/>
+        <w:wordWrap w:val="0"/>
+        <w:spacing w:after="300" w:line="300" w:lineRule="atLeast"/>
+        <w:rPr>
+          <w:rStyle w:val="pln"/>
+          <w:rFonts w:ascii="Consolas" w:hAnsi="Consolas"/>
+          <w:color w:val="48484C"/>
+          <w:bdr w:val="none" w:sz="0" w:space="0" w:color="auto" w:frame="1"/>
+        </w:rPr>
+      </w:pPr>
+      <w:r>
+        <w:rPr>
+          <w:rStyle w:val="pln"/>
+          <w:rFonts w:ascii="Consolas" w:hAnsi="Consolas"/>
+          <w:color w:val="48484C"/>
+          <w:bdr w:val="none" w:sz="0" w:space="0" w:color="auto" w:frame="1"/>
+        </w:rPr>
+        <w:t>HTTP_203_NON_AUTHORITATIVE_INFORMATION</w:t>
+      </w:r>
+    </w:p>
+    <w:p>
+      <w:pPr>
+        <w:pStyle w:val="HTMLPreformatted"/>
+        <w:pBdr>
+          <w:top w:val="single" w:sz="6" w:space="14" w:color="E3E3E3"/>
+          <w:left w:val="single" w:sz="6" w:space="14" w:color="E3E3E3"/>
+          <w:bottom w:val="single" w:sz="6" w:space="14" w:color="E3E3E3"/>
+          <w:right w:val="single" w:sz="6" w:space="14" w:color="E3E3E3"/>
+        </w:pBdr>
+        <w:shd w:val="clear" w:color="auto" w:fill="F5F5F5"/>
+        <w:wordWrap w:val="0"/>
+        <w:spacing w:after="300" w:line="300" w:lineRule="atLeast"/>
+        <w:rPr>
+          <w:rFonts w:ascii="Consolas" w:hAnsi="Consolas"/>
+          <w:color w:val="333333"/>
+        </w:rPr>
+      </w:pPr>
+      <w:r>
+        <w:rPr>
+          <w:rStyle w:val="pln"/>
+          <w:rFonts w:ascii="Consolas" w:hAnsi="Consolas"/>
+          <w:color w:val="48484C"/>
+          <w:bdr w:val="none" w:sz="0" w:space="0" w:color="auto" w:frame="1"/>
+        </w:rPr>
+        <w:t>HTTP_204_NO_CONTENT</w:t>
+      </w:r>
+    </w:p>
+    <w:p>
+      <w:pPr>
+        <w:pBdr>
+          <w:top w:val="single" w:sz="6" w:space="14" w:color="E3E3E3"/>
+          <w:left w:val="single" w:sz="6" w:space="14" w:color="E3E3E3"/>
+          <w:bottom w:val="single" w:sz="6" w:space="14" w:color="E3E3E3"/>
+          <w:right w:val="single" w:sz="6" w:space="14" w:color="E3E3E3"/>
+        </w:pBdr>
+        <w:shd w:val="clear" w:color="auto" w:fill="F5F5F5"/>
+        <w:tabs>
+          <w:tab w:val="left" w:pos="916"/>
+          <w:tab w:val="left" w:pos="1832"/>
+          <w:tab w:val="left" w:pos="2748"/>
+          <w:tab w:val="left" w:pos="3664"/>
+          <w:tab w:val="left" w:pos="4580"/>
+          <w:tab w:val="left" w:pos="5496"/>
+          <w:tab w:val="left" w:pos="6412"/>
+          <w:tab w:val="left" w:pos="7328"/>
+          <w:tab w:val="left" w:pos="8244"/>
+          <w:tab w:val="left" w:pos="9160"/>
+          <w:tab w:val="left" w:pos="10076"/>
+          <w:tab w:val="left" w:pos="10992"/>
+          <w:tab w:val="left" w:pos="11908"/>
+          <w:tab w:val="left" w:pos="12824"/>
+          <w:tab w:val="left" w:pos="13740"/>
+          <w:tab w:val="left" w:pos="14656"/>
+        </w:tabs>
+        <w:wordWrap w:val="0"/>
+        <w:spacing w:after="300" w:line="300" w:lineRule="atLeast"/>
+        <w:rPr>
+          <w:rFonts w:ascii="Consolas" w:eastAsia="Times New Roman" w:hAnsi="Consolas" w:cs="Courier New"/>
+          <w:color w:val="333333"/>
+          <w:sz w:val="20"/>
+          <w:szCs w:val="20"/>
+          <w:lang w:eastAsia="en-IN"/>
+        </w:rPr>
+      </w:pPr>
+      <w:r>
+        <w:rPr>
+          <w:rFonts w:ascii="Consolas" w:eastAsia="Times New Roman" w:hAnsi="Consolas" w:cs="Courier New"/>
+          <w:color w:val="48484C"/>
+          <w:sz w:val="20"/>
+          <w:szCs w:val="20"/>
+          <w:bdr w:val="none" w:sz="0" w:space="0" w:color="auto" w:frame="1"/>
+          <w:lang w:eastAsia="en-IN"/>
+        </w:rPr>
+        <w:t>HTTP_404_NOT_FOUND</w:t>
+      </w:r>
+    </w:p>
+    <w:p>
+      <w:pPr>
+        <w:rPr>
+          <w:sz w:val="24"/>
+          <w:szCs w:val="24"/>
+        </w:rPr>
+      </w:pPr>
+      <w:r>
+        <w:rPr>
+          <w:sz w:val="24"/>
+          <w:szCs w:val="24"/>
+        </w:rPr>
+        <w:lastRenderedPageBreak/>
+        <w:t>Import status</w:t>
+      </w:r>
+      <w:r>
+        <w:rPr>
+          <w:sz w:val="24"/>
+          <w:szCs w:val="24"/>
+        </w:rPr>
+        <w:t xml:space="preserve">  - </w:t>
+      </w:r>
+    </w:p>
+    <w:p>
+      <w:pPr>
+        <w:shd w:val="clear" w:color="auto" w:fill="1E1E1E"/>
+        <w:spacing w:after="0" w:line="285" w:lineRule="atLeast"/>
+        <w:rPr>
+          <w:rFonts w:ascii="Consolas" w:eastAsia="Times New Roman" w:hAnsi="Consolas" w:cs="Times New Roman"/>
+          <w:color w:val="D4D4D4"/>
+          <w:sz w:val="21"/>
+          <w:szCs w:val="21"/>
+          <w:lang w:eastAsia="en-IN"/>
+        </w:rPr>
+      </w:pPr>
+      <w:r>
+        <w:rPr>
+          <w:rFonts w:ascii="Consolas" w:eastAsia="Times New Roman" w:hAnsi="Consolas" w:cs="Times New Roman"/>
+          <w:color w:val="C586C0"/>
+          <w:sz w:val="21"/>
+          <w:szCs w:val="21"/>
+          <w:lang w:eastAsia="en-IN"/>
+        </w:rPr>
+        <w:t>from</w:t>
+      </w:r>
+      <w:r>
+        <w:rPr>
+          <w:rFonts w:ascii="Consolas" w:eastAsia="Times New Roman" w:hAnsi="Consolas" w:cs="Times New Roman"/>
+          <w:color w:val="D4D4D4"/>
+          <w:sz w:val="21"/>
+          <w:szCs w:val="21"/>
+          <w:lang w:eastAsia="en-IN"/>
+        </w:rPr>
+        <w:t xml:space="preserve"> </w:t>
+      </w:r>
+      <w:r>
+        <w:rPr>
+          <w:rFonts w:ascii="Consolas" w:eastAsia="Times New Roman" w:hAnsi="Consolas" w:cs="Times New Roman"/>
+          <w:color w:val="4EC9B0"/>
+          <w:sz w:val="21"/>
+          <w:szCs w:val="21"/>
+          <w:lang w:eastAsia="en-IN"/>
+        </w:rPr>
+        <w:t>rest_framework</w:t>
+      </w:r>
+      <w:r>
+        <w:rPr>
+          <w:rFonts w:ascii="Consolas" w:eastAsia="Times New Roman" w:hAnsi="Consolas" w:cs="Times New Roman"/>
+          <w:color w:val="D4D4D4"/>
+          <w:sz w:val="21"/>
+          <w:szCs w:val="21"/>
+          <w:lang w:eastAsia="en-IN"/>
+        </w:rPr>
+        <w:t xml:space="preserve"> </w:t>
+      </w:r>
+      <w:r>
+        <w:rPr>
+          <w:rFonts w:ascii="Consolas" w:eastAsia="Times New Roman" w:hAnsi="Consolas" w:cs="Times New Roman"/>
+          <w:color w:val="C586C0"/>
+          <w:sz w:val="21"/>
+          <w:szCs w:val="21"/>
+          <w:lang w:eastAsia="en-IN"/>
+        </w:rPr>
+        <w:t>import</w:t>
+      </w:r>
+      <w:r>
+        <w:rPr>
+          <w:rFonts w:ascii="Consolas" w:eastAsia="Times New Roman" w:hAnsi="Consolas" w:cs="Times New Roman"/>
+          <w:color w:val="D4D4D4"/>
+          <w:sz w:val="21"/>
+          <w:szCs w:val="21"/>
+          <w:lang w:eastAsia="en-IN"/>
+        </w:rPr>
+        <w:t xml:space="preserve"> </w:t>
+      </w:r>
+      <w:r>
+        <w:rPr>
+          <w:rFonts w:ascii="Consolas" w:eastAsia="Times New Roman" w:hAnsi="Consolas" w:cs="Times New Roman"/>
+          <w:color w:val="4EC9B0"/>
+          <w:sz w:val="21"/>
+          <w:szCs w:val="21"/>
+          <w:lang w:eastAsia="en-IN"/>
+        </w:rPr>
+        <w:t>status</w:t>
+      </w:r>
+    </w:p>
+    <w:p>
+      <w:pPr>
+        <w:rPr>
+          <w:sz w:val="24"/>
+          <w:szCs w:val="24"/>
+        </w:rPr>
+      </w:pPr>
+    </w:p>
+    <w:p>
+      <w:pPr>
+        <w:rPr>
+          <w:sz w:val="24"/>
+          <w:szCs w:val="24"/>
+        </w:rPr>
+      </w:pPr>
+      <w:r>
+        <w:rPr>
+          <w:sz w:val="24"/>
+          <w:szCs w:val="24"/>
+        </w:rPr>
+        <w:t>When we delete the movie so it should so 204 status code.</w:t>
+      </w:r>
+    </w:p>
+    <w:p>
+      <w:pPr>
+        <w:rPr>
+          <w:sz w:val="24"/>
+          <w:szCs w:val="24"/>
+        </w:rPr>
+      </w:pPr>
+      <w:r>
+        <w:rPr>
+          <w:sz w:val="24"/>
+          <w:szCs w:val="24"/>
+        </w:rPr>
+        <w:t>Check in the return statement. In detail View</w:t>
+      </w:r>
+    </w:p>
+    <w:p>
+      <w:pPr>
+        <w:shd w:val="clear" w:color="auto" w:fill="1E1E1E"/>
+        <w:spacing w:after="0" w:line="285" w:lineRule="atLeast"/>
+        <w:rPr>
+          <w:rFonts w:ascii="Consolas" w:eastAsia="Times New Roman" w:hAnsi="Consolas" w:cs="Times New Roman"/>
+          <w:color w:val="D4D4D4"/>
+          <w:sz w:val="21"/>
+          <w:szCs w:val="21"/>
+          <w:lang w:eastAsia="en-IN"/>
+        </w:rPr>
+      </w:pPr>
+      <w:r>
+        <w:rPr>
+          <w:rFonts w:ascii="Consolas" w:eastAsia="Times New Roman" w:hAnsi="Consolas" w:cs="Times New Roman"/>
+          <w:color w:val="C586C0"/>
+          <w:sz w:val="21"/>
+          <w:szCs w:val="21"/>
+          <w:lang w:eastAsia="en-IN"/>
+        </w:rPr>
+        <w:t>if</w:t>
+      </w:r>
+      <w:r>
+        <w:rPr>
+          <w:rFonts w:ascii="Consolas" w:eastAsia="Times New Roman" w:hAnsi="Consolas" w:cs="Times New Roman"/>
+          <w:color w:val="D4D4D4"/>
+          <w:sz w:val="21"/>
+          <w:szCs w:val="21"/>
+          <w:lang w:eastAsia="en-IN"/>
+        </w:rPr>
+        <w:t xml:space="preserve"> </w:t>
+      </w:r>
+      <w:r>
+        <w:rPr>
+          <w:rFonts w:ascii="Consolas" w:eastAsia="Times New Roman" w:hAnsi="Consolas" w:cs="Times New Roman"/>
+          <w:color w:val="9CDCFE"/>
+          <w:sz w:val="21"/>
+          <w:szCs w:val="21"/>
+          <w:lang w:eastAsia="en-IN"/>
+        </w:rPr>
+        <w:t>request</w:t>
+      </w:r>
+      <w:r>
+        <w:rPr>
+          <w:rFonts w:ascii="Consolas" w:eastAsia="Times New Roman" w:hAnsi="Consolas" w:cs="Times New Roman"/>
+          <w:color w:val="D4D4D4"/>
+          <w:sz w:val="21"/>
+          <w:szCs w:val="21"/>
+          <w:lang w:eastAsia="en-IN"/>
+        </w:rPr>
+        <w:t xml:space="preserve">.method == </w:t>
+      </w:r>
+      <w:r>
+        <w:rPr>
+          <w:rFonts w:ascii="Consolas" w:eastAsia="Times New Roman" w:hAnsi="Consolas" w:cs="Times New Roman"/>
+          <w:color w:val="CE9178"/>
+          <w:sz w:val="21"/>
+          <w:szCs w:val="21"/>
+          <w:lang w:eastAsia="en-IN"/>
+        </w:rPr>
+        <w:t>'DELETE'</w:t>
+      </w:r>
+      <w:r>
+        <w:rPr>
+          <w:rFonts w:ascii="Consolas" w:eastAsia="Times New Roman" w:hAnsi="Consolas" w:cs="Times New Roman"/>
+          <w:color w:val="D4D4D4"/>
+          <w:sz w:val="21"/>
+          <w:szCs w:val="21"/>
+          <w:lang w:eastAsia="en-IN"/>
+        </w:rPr>
+        <w:t>:</w:t>
+      </w:r>
+    </w:p>
+    <w:p>
+      <w:pPr>
+        <w:shd w:val="clear" w:color="auto" w:fill="1E1E1E"/>
+        <w:spacing w:after="0" w:line="285" w:lineRule="atLeast"/>
+        <w:rPr>
+          <w:rFonts w:ascii="Consolas" w:eastAsia="Times New Roman" w:hAnsi="Consolas" w:cs="Times New Roman"/>
+          <w:color w:val="D4D4D4"/>
+          <w:sz w:val="21"/>
+          <w:szCs w:val="21"/>
+          <w:lang w:eastAsia="en-IN"/>
+        </w:rPr>
+      </w:pPr>
+      <w:r>
+        <w:rPr>
+          <w:rFonts w:ascii="Consolas" w:eastAsia="Times New Roman" w:hAnsi="Consolas" w:cs="Times New Roman"/>
+          <w:color w:val="D4D4D4"/>
+          <w:sz w:val="21"/>
+          <w:szCs w:val="21"/>
+          <w:lang w:eastAsia="en-IN"/>
+        </w:rPr>
+        <w:t xml:space="preserve">        </w:t>
+      </w:r>
+      <w:r>
+        <w:rPr>
+          <w:rFonts w:ascii="Consolas" w:eastAsia="Times New Roman" w:hAnsi="Consolas" w:cs="Times New Roman"/>
+          <w:color w:val="9CDCFE"/>
+          <w:sz w:val="21"/>
+          <w:szCs w:val="21"/>
+          <w:lang w:eastAsia="en-IN"/>
+        </w:rPr>
+        <w:t>movie</w:t>
+      </w:r>
+      <w:r>
+        <w:rPr>
+          <w:rFonts w:ascii="Consolas" w:eastAsia="Times New Roman" w:hAnsi="Consolas" w:cs="Times New Roman"/>
+          <w:color w:val="D4D4D4"/>
+          <w:sz w:val="21"/>
+          <w:szCs w:val="21"/>
+          <w:lang w:eastAsia="en-IN"/>
+        </w:rPr>
+        <w:t xml:space="preserve"> = </w:t>
+      </w:r>
+      <w:r>
+        <w:rPr>
+          <w:rFonts w:ascii="Consolas" w:eastAsia="Times New Roman" w:hAnsi="Consolas" w:cs="Times New Roman"/>
+          <w:color w:val="4EC9B0"/>
+          <w:sz w:val="21"/>
+          <w:szCs w:val="21"/>
+          <w:lang w:eastAsia="en-IN"/>
+        </w:rPr>
+        <w:t>WatchList</w:t>
+      </w:r>
+      <w:r>
+        <w:rPr>
+          <w:rFonts w:ascii="Consolas" w:eastAsia="Times New Roman" w:hAnsi="Consolas" w:cs="Times New Roman"/>
+          <w:color w:val="D4D4D4"/>
+          <w:sz w:val="21"/>
+          <w:szCs w:val="21"/>
+          <w:lang w:eastAsia="en-IN"/>
+        </w:rPr>
+        <w:t>.</w:t>
+      </w:r>
+      <w:r>
+        <w:rPr>
+          <w:rFonts w:ascii="Consolas" w:eastAsia="Times New Roman" w:hAnsi="Consolas" w:cs="Times New Roman"/>
+          <w:color w:val="9CDCFE"/>
+          <w:sz w:val="21"/>
+          <w:szCs w:val="21"/>
+          <w:lang w:eastAsia="en-IN"/>
+        </w:rPr>
+        <w:t>objects</w:t>
+      </w:r>
+      <w:r>
+        <w:rPr>
+          <w:rFonts w:ascii="Consolas" w:eastAsia="Times New Roman" w:hAnsi="Consolas" w:cs="Times New Roman"/>
+          <w:color w:val="D4D4D4"/>
+          <w:sz w:val="21"/>
+          <w:szCs w:val="21"/>
+          <w:lang w:eastAsia="en-IN"/>
+        </w:rPr>
+        <w:t>.</w:t>
+      </w:r>
+      <w:r>
+        <w:rPr>
+          <w:rFonts w:ascii="Consolas" w:eastAsia="Times New Roman" w:hAnsi="Consolas" w:cs="Times New Roman"/>
+          <w:color w:val="DCDCAA"/>
+          <w:sz w:val="21"/>
+          <w:szCs w:val="21"/>
+          <w:lang w:eastAsia="en-IN"/>
+        </w:rPr>
+        <w:t>get</w:t>
+      </w:r>
+      <w:r>
+        <w:rPr>
+          <w:rFonts w:ascii="Consolas" w:eastAsia="Times New Roman" w:hAnsi="Consolas" w:cs="Times New Roman"/>
+          <w:color w:val="D4D4D4"/>
+          <w:sz w:val="21"/>
+          <w:szCs w:val="21"/>
+          <w:lang w:eastAsia="en-IN"/>
+        </w:rPr>
+        <w:t>(</w:t>
+      </w:r>
+      <w:r>
+        <w:rPr>
+          <w:rFonts w:ascii="Consolas" w:eastAsia="Times New Roman" w:hAnsi="Consolas" w:cs="Times New Roman"/>
+          <w:color w:val="9CDCFE"/>
+          <w:sz w:val="21"/>
+          <w:szCs w:val="21"/>
+          <w:lang w:eastAsia="en-IN"/>
+        </w:rPr>
+        <w:t>pk</w:t>
+      </w:r>
+      <w:r>
+        <w:rPr>
+          <w:rFonts w:ascii="Consolas" w:eastAsia="Times New Roman" w:hAnsi="Consolas" w:cs="Times New Roman"/>
+          <w:color w:val="D4D4D4"/>
+          <w:sz w:val="21"/>
+          <w:szCs w:val="21"/>
+          <w:lang w:eastAsia="en-IN"/>
+        </w:rPr>
+        <w:t>=</w:t>
+      </w:r>
+      <w:r>
+        <w:rPr>
+          <w:rFonts w:ascii="Consolas" w:eastAsia="Times New Roman" w:hAnsi="Consolas" w:cs="Times New Roman"/>
+          <w:color w:val="9CDCFE"/>
+          <w:sz w:val="21"/>
+          <w:szCs w:val="21"/>
+          <w:lang w:eastAsia="en-IN"/>
+        </w:rPr>
+        <w:t>pk</w:t>
+      </w:r>
+      <w:r>
+        <w:rPr>
+          <w:rFonts w:ascii="Consolas" w:eastAsia="Times New Roman" w:hAnsi="Consolas" w:cs="Times New Roman"/>
+          <w:color w:val="D4D4D4"/>
+          <w:sz w:val="21"/>
+          <w:szCs w:val="21"/>
+          <w:lang w:eastAsia="en-IN"/>
+        </w:rPr>
+        <w:t>)</w:t>
+      </w:r>
+    </w:p>
+    <w:p>
+      <w:pPr>
+        <w:shd w:val="clear" w:color="auto" w:fill="1E1E1E"/>
+        <w:spacing w:after="0" w:line="285" w:lineRule="atLeast"/>
+        <w:rPr>
+          <w:rFonts w:ascii="Consolas" w:eastAsia="Times New Roman" w:hAnsi="Consolas" w:cs="Times New Roman"/>
+          <w:color w:val="D4D4D4"/>
+          <w:sz w:val="21"/>
+          <w:szCs w:val="21"/>
+          <w:lang w:eastAsia="en-IN"/>
+        </w:rPr>
+      </w:pPr>
+      <w:r>
+        <w:rPr>
+          <w:rFonts w:ascii="Consolas" w:eastAsia="Times New Roman" w:hAnsi="Consolas" w:cs="Times New Roman"/>
+          <w:color w:val="D4D4D4"/>
+          <w:sz w:val="21"/>
+          <w:szCs w:val="21"/>
+          <w:lang w:eastAsia="en-IN"/>
+        </w:rPr>
+        <w:t xml:space="preserve">        </w:t>
+      </w:r>
+      <w:r>
+        <w:rPr>
+          <w:rFonts w:ascii="Consolas" w:eastAsia="Times New Roman" w:hAnsi="Consolas" w:cs="Times New Roman"/>
+          <w:color w:val="9CDCFE"/>
+          <w:sz w:val="21"/>
+          <w:szCs w:val="21"/>
+          <w:lang w:eastAsia="en-IN"/>
+        </w:rPr>
+        <w:t>movie</w:t>
+      </w:r>
+      <w:r>
+        <w:rPr>
+          <w:rFonts w:ascii="Consolas" w:eastAsia="Times New Roman" w:hAnsi="Consolas" w:cs="Times New Roman"/>
+          <w:color w:val="D4D4D4"/>
+          <w:sz w:val="21"/>
+          <w:szCs w:val="21"/>
+          <w:lang w:eastAsia="en-IN"/>
+        </w:rPr>
+        <w:t>.</w:t>
+      </w:r>
+      <w:r>
+        <w:rPr>
+          <w:rFonts w:ascii="Consolas" w:eastAsia="Times New Roman" w:hAnsi="Consolas" w:cs="Times New Roman"/>
+          <w:color w:val="DCDCAA"/>
+          <w:sz w:val="21"/>
+          <w:szCs w:val="21"/>
+          <w:lang w:eastAsia="en-IN"/>
+        </w:rPr>
+        <w:t>delete</w:t>
+      </w:r>
+      <w:r>
+        <w:rPr>
+          <w:rFonts w:ascii="Consolas" w:eastAsia="Times New Roman" w:hAnsi="Consolas" w:cs="Times New Roman"/>
+          <w:color w:val="D4D4D4"/>
+          <w:sz w:val="21"/>
+          <w:szCs w:val="21"/>
+          <w:lang w:eastAsia="en-IN"/>
+        </w:rPr>
+        <w:t>()</w:t>
+      </w:r>
+    </w:p>
+    <w:p>
+      <w:pPr>
+        <w:shd w:val="clear" w:color="auto" w:fill="1E1E1E"/>
+        <w:spacing w:after="0" w:line="285" w:lineRule="atLeast"/>
+        <w:rPr>
+          <w:rFonts w:ascii="Consolas" w:eastAsia="Times New Roman" w:hAnsi="Consolas" w:cs="Times New Roman"/>
+          <w:color w:val="D4D4D4"/>
+          <w:sz w:val="21"/>
+          <w:szCs w:val="21"/>
+          <w:lang w:eastAsia="en-IN"/>
+        </w:rPr>
+      </w:pPr>
+      <w:r>
+        <w:rPr>
+          <w:rFonts w:ascii="Consolas" w:eastAsia="Times New Roman" w:hAnsi="Consolas" w:cs="Times New Roman"/>
+          <w:color w:val="D4D4D4"/>
+          <w:sz w:val="21"/>
+          <w:szCs w:val="21"/>
+          <w:lang w:eastAsia="en-IN"/>
+        </w:rPr>
+        <w:t xml:space="preserve">        </w:t>
+      </w:r>
+      <w:r>
+        <w:rPr>
+          <w:rFonts w:ascii="Consolas" w:eastAsia="Times New Roman" w:hAnsi="Consolas" w:cs="Times New Roman"/>
+          <w:color w:val="9CDCFE"/>
+          <w:sz w:val="21"/>
+          <w:szCs w:val="21"/>
+          <w:lang w:eastAsia="en-IN"/>
+        </w:rPr>
+        <w:t>data</w:t>
+      </w:r>
+      <w:r>
+        <w:rPr>
+          <w:rFonts w:ascii="Consolas" w:eastAsia="Times New Roman" w:hAnsi="Consolas" w:cs="Times New Roman"/>
+          <w:color w:val="D4D4D4"/>
+          <w:sz w:val="21"/>
+          <w:szCs w:val="21"/>
+          <w:lang w:eastAsia="en-IN"/>
+        </w:rPr>
+        <w:t xml:space="preserve"> = {</w:t>
+      </w:r>
+    </w:p>
+    <w:p>
+      <w:pPr>
+        <w:shd w:val="clear" w:color="auto" w:fill="1E1E1E"/>
+        <w:spacing w:after="0" w:line="285" w:lineRule="atLeast"/>
+        <w:rPr>
+          <w:rFonts w:ascii="Consolas" w:eastAsia="Times New Roman" w:hAnsi="Consolas" w:cs="Times New Roman"/>
+          <w:color w:val="D4D4D4"/>
+          <w:sz w:val="21"/>
+          <w:szCs w:val="21"/>
+          <w:lang w:eastAsia="en-IN"/>
+        </w:rPr>
+      </w:pPr>
+      <w:r>
+        <w:rPr>
+          <w:rFonts w:ascii="Consolas" w:eastAsia="Times New Roman" w:hAnsi="Consolas" w:cs="Times New Roman"/>
+          <w:color w:val="D4D4D4"/>
+          <w:sz w:val="21"/>
+          <w:szCs w:val="21"/>
+          <w:lang w:eastAsia="en-IN"/>
+        </w:rPr>
+        <w:t xml:space="preserve">            </w:t>
+      </w:r>
+      <w:r>
+        <w:rPr>
+          <w:rFonts w:ascii="Consolas" w:eastAsia="Times New Roman" w:hAnsi="Consolas" w:cs="Times New Roman"/>
+          <w:color w:val="CE9178"/>
+          <w:sz w:val="21"/>
+          <w:szCs w:val="21"/>
+          <w:lang w:eastAsia="en-IN"/>
+        </w:rPr>
+        <w:t>'detail'</w:t>
+      </w:r>
+      <w:r>
+        <w:rPr>
+          <w:rFonts w:ascii="Consolas" w:eastAsia="Times New Roman" w:hAnsi="Consolas" w:cs="Times New Roman"/>
+          <w:color w:val="D4D4D4"/>
+          <w:sz w:val="21"/>
+          <w:szCs w:val="21"/>
+          <w:lang w:eastAsia="en-IN"/>
+        </w:rPr>
+        <w:t>:</w:t>
+      </w:r>
+      <w:r>
+        <w:rPr>
+          <w:rFonts w:ascii="Consolas" w:eastAsia="Times New Roman" w:hAnsi="Consolas" w:cs="Times New Roman"/>
+          <w:color w:val="CE9178"/>
+          <w:sz w:val="21"/>
+          <w:szCs w:val="21"/>
+          <w:lang w:eastAsia="en-IN"/>
+        </w:rPr>
+        <w:t>"Deleted successfully"</w:t>
+      </w:r>
+      <w:r>
+        <w:rPr>
+          <w:rFonts w:ascii="Consolas" w:eastAsia="Times New Roman" w:hAnsi="Consolas" w:cs="Times New Roman"/>
+          <w:color w:val="D4D4D4"/>
+          <w:sz w:val="21"/>
+          <w:szCs w:val="21"/>
+          <w:lang w:eastAsia="en-IN"/>
+        </w:rPr>
+        <w:t>,</w:t>
+      </w:r>
+    </w:p>
+    <w:p>
+      <w:pPr>
+        <w:shd w:val="clear" w:color="auto" w:fill="1E1E1E"/>
+        <w:spacing w:after="0" w:line="285" w:lineRule="atLeast"/>
+        <w:rPr>
+          <w:rFonts w:ascii="Consolas" w:eastAsia="Times New Roman" w:hAnsi="Consolas" w:cs="Times New Roman"/>
+          <w:color w:val="D4D4D4"/>
+          <w:sz w:val="21"/>
+          <w:szCs w:val="21"/>
+          <w:lang w:eastAsia="en-IN"/>
+        </w:rPr>
+      </w:pPr>
+      <w:r>
+        <w:rPr>
+          <w:rFonts w:ascii="Consolas" w:eastAsia="Times New Roman" w:hAnsi="Consolas" w:cs="Times New Roman"/>
+          <w:color w:val="D4D4D4"/>
+          <w:sz w:val="21"/>
+          <w:szCs w:val="21"/>
+          <w:lang w:eastAsia="en-IN"/>
+        </w:rPr>
+        <w:t>        }</w:t>
+      </w:r>
+    </w:p>
+    <w:p>
+      <w:pPr>
+        <w:shd w:val="clear" w:color="auto" w:fill="1E1E1E"/>
+        <w:spacing w:after="0" w:line="285" w:lineRule="atLeast"/>
+        <w:rPr>
+          <w:rFonts w:ascii="Consolas" w:eastAsia="Times New Roman" w:hAnsi="Consolas" w:cs="Times New Roman"/>
+          <w:color w:val="D4D4D4"/>
+          <w:sz w:val="21"/>
+          <w:szCs w:val="21"/>
+          <w:lang w:eastAsia="en-IN"/>
+        </w:rPr>
+      </w:pPr>
+      <w:r>
+        <w:rPr>
+          <w:rFonts w:ascii="Consolas" w:eastAsia="Times New Roman" w:hAnsi="Consolas" w:cs="Times New Roman"/>
+          <w:color w:val="D4D4D4"/>
+          <w:sz w:val="21"/>
+          <w:szCs w:val="21"/>
+          <w:lang w:eastAsia="en-IN"/>
+        </w:rPr>
+        <w:t xml:space="preserve">        </w:t>
+      </w:r>
+      <w:r>
+        <w:rPr>
+          <w:rFonts w:ascii="Consolas" w:eastAsia="Times New Roman" w:hAnsi="Consolas" w:cs="Times New Roman"/>
+          <w:color w:val="C586C0"/>
+          <w:sz w:val="21"/>
+          <w:szCs w:val="21"/>
+          <w:lang w:eastAsia="en-IN"/>
+        </w:rPr>
+        <w:t>return</w:t>
+      </w:r>
+      <w:r>
+        <w:rPr>
+          <w:rFonts w:ascii="Consolas" w:eastAsia="Times New Roman" w:hAnsi="Consolas" w:cs="Times New Roman"/>
+          <w:color w:val="D4D4D4"/>
+          <w:sz w:val="21"/>
+          <w:szCs w:val="21"/>
+          <w:lang w:eastAsia="en-IN"/>
+        </w:rPr>
+        <w:t xml:space="preserve"> </w:t>
+      </w:r>
+      <w:r>
+        <w:rPr>
+          <w:rFonts w:ascii="Consolas" w:eastAsia="Times New Roman" w:hAnsi="Consolas" w:cs="Times New Roman"/>
+          <w:color w:val="4EC9B0"/>
+          <w:sz w:val="21"/>
+          <w:szCs w:val="21"/>
+          <w:lang w:eastAsia="en-IN"/>
+        </w:rPr>
+        <w:t>Response</w:t>
+      </w:r>
+      <w:r>
+        <w:rPr>
+          <w:rFonts w:ascii="Consolas" w:eastAsia="Times New Roman" w:hAnsi="Consolas" w:cs="Times New Roman"/>
+          <w:color w:val="D4D4D4"/>
+          <w:sz w:val="21"/>
+          <w:szCs w:val="21"/>
+          <w:lang w:eastAsia="en-IN"/>
+        </w:rPr>
+        <w:t>(</w:t>
+      </w:r>
+      <w:r>
+        <w:rPr>
+          <w:rFonts w:ascii="Consolas" w:eastAsia="Times New Roman" w:hAnsi="Consolas" w:cs="Times New Roman"/>
+          <w:color w:val="9CDCFE"/>
+          <w:sz w:val="21"/>
+          <w:szCs w:val="21"/>
+          <w:lang w:eastAsia="en-IN"/>
+        </w:rPr>
+        <w:t>data</w:t>
+      </w:r>
+      <w:r>
+        <w:rPr>
+          <w:rFonts w:ascii="Consolas" w:eastAsia="Times New Roman" w:hAnsi="Consolas" w:cs="Times New Roman"/>
+          <w:color w:val="D4D4D4"/>
+          <w:sz w:val="21"/>
+          <w:szCs w:val="21"/>
+          <w:lang w:eastAsia="en-IN"/>
+        </w:rPr>
+        <w:t xml:space="preserve">, </w:t>
+      </w:r>
+      <w:r>
+        <w:rPr>
+          <w:rFonts w:ascii="Consolas" w:eastAsia="Times New Roman" w:hAnsi="Consolas" w:cs="Times New Roman"/>
+          <w:color w:val="9CDCFE"/>
+          <w:sz w:val="21"/>
+          <w:szCs w:val="21"/>
+          <w:lang w:eastAsia="en-IN"/>
+        </w:rPr>
+        <w:t>status</w:t>
+      </w:r>
+      <w:r>
+        <w:rPr>
+          <w:rFonts w:ascii="Consolas" w:eastAsia="Times New Roman" w:hAnsi="Consolas" w:cs="Times New Roman"/>
+          <w:color w:val="D4D4D4"/>
+          <w:sz w:val="21"/>
+          <w:szCs w:val="21"/>
+          <w:lang w:eastAsia="en-IN"/>
+        </w:rPr>
+        <w:t>=</w:t>
+      </w:r>
+      <w:r>
+        <w:rPr>
+          <w:rFonts w:ascii="Consolas" w:eastAsia="Times New Roman" w:hAnsi="Consolas" w:cs="Times New Roman"/>
+          <w:color w:val="4EC9B0"/>
+          <w:sz w:val="21"/>
+          <w:szCs w:val="21"/>
+          <w:lang w:eastAsia="en-IN"/>
+        </w:rPr>
+        <w:t>status</w:t>
+      </w:r>
+      <w:r>
+        <w:rPr>
+          <w:rFonts w:ascii="Consolas" w:eastAsia="Times New Roman" w:hAnsi="Consolas" w:cs="Times New Roman"/>
+          <w:color w:val="D4D4D4"/>
+          <w:sz w:val="21"/>
+          <w:szCs w:val="21"/>
+          <w:lang w:eastAsia="en-IN"/>
+        </w:rPr>
+        <w:t>.</w:t>
+      </w:r>
+      <w:r>
+        <w:rPr>
+          <w:rFonts w:ascii="Consolas" w:eastAsia="Times New Roman" w:hAnsi="Consolas" w:cs="Times New Roman"/>
+          <w:color w:val="9CDCFE"/>
+          <w:sz w:val="21"/>
+          <w:szCs w:val="21"/>
+          <w:lang w:eastAsia="en-IN"/>
+        </w:rPr>
+        <w:t>HTTP_204_NO_CONTENT</w:t>
+      </w:r>
+      <w:r>
+        <w:rPr>
+          <w:rFonts w:ascii="Consolas" w:eastAsia="Times New Roman" w:hAnsi="Consolas" w:cs="Times New Roman"/>
+          <w:color w:val="D4D4D4"/>
+          <w:sz w:val="21"/>
+          <w:szCs w:val="21"/>
+          <w:lang w:eastAsia="en-IN"/>
+        </w:rPr>
+        <w:t>)</w:t>
+      </w:r>
+    </w:p>
+    <w:p>
+      <w:pPr>
+        <w:rPr>
+          <w:sz w:val="24"/>
+          <w:szCs w:val="24"/>
+        </w:rPr>
+      </w:pPr>
+    </w:p>
+    <w:p>
+      <w:pPr>
+        <w:rPr>
+          <w:sz w:val="24"/>
+          <w:szCs w:val="24"/>
+        </w:rPr>
+      </w:pPr>
+      <w:r>
+        <w:rPr>
+          <w:sz w:val="24"/>
+          <w:szCs w:val="24"/>
+        </w:rPr>
+        <w:t>Or if want to get that movie which is not present in our data so it give us error.</w:t>
+      </w:r>
+    </w:p>
+    <w:p>
+      <w:pPr>
+        <w:rPr>
+          <w:sz w:val="24"/>
+          <w:szCs w:val="24"/>
+        </w:rPr>
+      </w:pPr>
+      <w:r>
+        <w:rPr>
+          <w:sz w:val="24"/>
+          <w:szCs w:val="24"/>
+        </w:rPr>
+        <w:t>So we can use. Try and except</w:t>
+      </w:r>
+    </w:p>
+    <w:p>
+      <w:pPr>
+        <w:rPr>
+          <w:sz w:val="24"/>
+          <w:szCs w:val="24"/>
+        </w:rPr>
+      </w:pPr>
+    </w:p>
+    <w:p>
+      <w:pPr>
+        <w:shd w:val="clear" w:color="auto" w:fill="1E1E1E"/>
+        <w:spacing w:after="0" w:line="285" w:lineRule="atLeast"/>
+        <w:rPr>
+          <w:rFonts w:ascii="Consolas" w:eastAsia="Times New Roman" w:hAnsi="Consolas" w:cs="Times New Roman"/>
+          <w:color w:val="D4D4D4"/>
+          <w:sz w:val="21"/>
+          <w:szCs w:val="21"/>
+          <w:lang w:eastAsia="en-IN"/>
+        </w:rPr>
+      </w:pPr>
+      <w:r>
+        <w:rPr>
+          <w:rFonts w:ascii="Consolas" w:eastAsia="Times New Roman" w:hAnsi="Consolas" w:cs="Times New Roman"/>
+          <w:color w:val="C586C0"/>
+          <w:sz w:val="21"/>
+          <w:szCs w:val="21"/>
+          <w:lang w:eastAsia="en-IN"/>
+        </w:rPr>
+        <w:t>if</w:t>
+      </w:r>
+      <w:r>
+        <w:rPr>
+          <w:rFonts w:ascii="Consolas" w:eastAsia="Times New Roman" w:hAnsi="Consolas" w:cs="Times New Roman"/>
+          <w:color w:val="D4D4D4"/>
+          <w:sz w:val="21"/>
+          <w:szCs w:val="21"/>
+          <w:lang w:eastAsia="en-IN"/>
+        </w:rPr>
+        <w:t xml:space="preserve"> </w:t>
+      </w:r>
+      <w:r>
+        <w:rPr>
+          <w:rFonts w:ascii="Consolas" w:eastAsia="Times New Roman" w:hAnsi="Consolas" w:cs="Times New Roman"/>
+          <w:color w:val="9CDCFE"/>
+          <w:sz w:val="21"/>
+          <w:szCs w:val="21"/>
+          <w:lang w:eastAsia="en-IN"/>
+        </w:rPr>
+        <w:t>request</w:t>
+      </w:r>
+      <w:r>
+        <w:rPr>
+          <w:rFonts w:ascii="Consolas" w:eastAsia="Times New Roman" w:hAnsi="Consolas" w:cs="Times New Roman"/>
+          <w:color w:val="D4D4D4"/>
+          <w:sz w:val="21"/>
+          <w:szCs w:val="21"/>
+          <w:lang w:eastAsia="en-IN"/>
+        </w:rPr>
+        <w:t xml:space="preserve">.method == </w:t>
+      </w:r>
+      <w:r>
+        <w:rPr>
+          <w:rFonts w:ascii="Consolas" w:eastAsia="Times New Roman" w:hAnsi="Consolas" w:cs="Times New Roman"/>
+          <w:color w:val="CE9178"/>
+          <w:sz w:val="21"/>
+          <w:szCs w:val="21"/>
+          <w:lang w:eastAsia="en-IN"/>
+        </w:rPr>
+        <w:t>'GET'</w:t>
+      </w:r>
+      <w:r>
+        <w:rPr>
+          <w:rFonts w:ascii="Consolas" w:eastAsia="Times New Roman" w:hAnsi="Consolas" w:cs="Times New Roman"/>
+          <w:color w:val="D4D4D4"/>
+          <w:sz w:val="21"/>
+          <w:szCs w:val="21"/>
+          <w:lang w:eastAsia="en-IN"/>
+        </w:rPr>
+        <w:t xml:space="preserve">: </w:t>
+      </w:r>
+    </w:p>
+    <w:p>
+      <w:pPr>
+        <w:shd w:val="clear" w:color="auto" w:fill="1E1E1E"/>
+        <w:spacing w:after="0" w:line="285" w:lineRule="atLeast"/>
+        <w:rPr>
+          <w:rFonts w:ascii="Consolas" w:eastAsia="Times New Roman" w:hAnsi="Consolas" w:cs="Times New Roman"/>
+          <w:color w:val="D4D4D4"/>
+          <w:sz w:val="21"/>
+          <w:szCs w:val="21"/>
+          <w:lang w:eastAsia="en-IN"/>
+        </w:rPr>
+      </w:pPr>
+      <w:r>
+        <w:rPr>
+          <w:rFonts w:ascii="Consolas" w:eastAsia="Times New Roman" w:hAnsi="Consolas" w:cs="Times New Roman"/>
+          <w:color w:val="D4D4D4"/>
+          <w:sz w:val="21"/>
+          <w:szCs w:val="21"/>
+          <w:lang w:eastAsia="en-IN"/>
+        </w:rPr>
+        <w:t xml:space="preserve">        </w:t>
+      </w:r>
+      <w:r>
+        <w:rPr>
+          <w:rFonts w:ascii="Consolas" w:eastAsia="Times New Roman" w:hAnsi="Consolas" w:cs="Times New Roman"/>
+          <w:color w:val="C586C0"/>
+          <w:sz w:val="21"/>
+          <w:szCs w:val="21"/>
+          <w:lang w:eastAsia="en-IN"/>
+        </w:rPr>
+        <w:t>try</w:t>
+      </w:r>
+      <w:r>
+        <w:rPr>
+          <w:rFonts w:ascii="Consolas" w:eastAsia="Times New Roman" w:hAnsi="Consolas" w:cs="Times New Roman"/>
+          <w:color w:val="D4D4D4"/>
+          <w:sz w:val="21"/>
+          <w:szCs w:val="21"/>
+          <w:lang w:eastAsia="en-IN"/>
+        </w:rPr>
+        <w:t>:</w:t>
+      </w:r>
+    </w:p>
+    <w:p>
+      <w:pPr>
+        <w:shd w:val="clear" w:color="auto" w:fill="1E1E1E"/>
+        <w:spacing w:after="0" w:line="285" w:lineRule="atLeast"/>
+        <w:rPr>
+          <w:rFonts w:ascii="Consolas" w:eastAsia="Times New Roman" w:hAnsi="Consolas" w:cs="Times New Roman"/>
+          <w:color w:val="D4D4D4"/>
+          <w:sz w:val="21"/>
+          <w:szCs w:val="21"/>
+          <w:lang w:eastAsia="en-IN"/>
+        </w:rPr>
+      </w:pPr>
+      <w:r>
+        <w:rPr>
+          <w:rFonts w:ascii="Consolas" w:eastAsia="Times New Roman" w:hAnsi="Consolas" w:cs="Times New Roman"/>
+          <w:color w:val="D4D4D4"/>
+          <w:sz w:val="21"/>
+          <w:szCs w:val="21"/>
+          <w:lang w:eastAsia="en-IN"/>
+        </w:rPr>
+        <w:t xml:space="preserve">            </w:t>
+      </w:r>
+      <w:r>
+        <w:rPr>
+          <w:rFonts w:ascii="Consolas" w:eastAsia="Times New Roman" w:hAnsi="Consolas" w:cs="Times New Roman"/>
+          <w:color w:val="9CDCFE"/>
+          <w:sz w:val="21"/>
+          <w:szCs w:val="21"/>
+          <w:lang w:eastAsia="en-IN"/>
+        </w:rPr>
+        <w:t>watchlist</w:t>
+      </w:r>
+      <w:r>
+        <w:rPr>
+          <w:rFonts w:ascii="Consolas" w:eastAsia="Times New Roman" w:hAnsi="Consolas" w:cs="Times New Roman"/>
+          <w:color w:val="D4D4D4"/>
+          <w:sz w:val="21"/>
+          <w:szCs w:val="21"/>
+          <w:lang w:eastAsia="en-IN"/>
+        </w:rPr>
+        <w:t xml:space="preserve"> = </w:t>
+      </w:r>
+      <w:r>
+        <w:rPr>
+          <w:rFonts w:ascii="Consolas" w:eastAsia="Times New Roman" w:hAnsi="Consolas" w:cs="Times New Roman"/>
+          <w:color w:val="4EC9B0"/>
+          <w:sz w:val="21"/>
+          <w:szCs w:val="21"/>
+          <w:lang w:eastAsia="en-IN"/>
+        </w:rPr>
+        <w:t>WatchList</w:t>
+      </w:r>
+      <w:r>
+        <w:rPr>
+          <w:rFonts w:ascii="Consolas" w:eastAsia="Times New Roman" w:hAnsi="Consolas" w:cs="Times New Roman"/>
+          <w:color w:val="D4D4D4"/>
+          <w:sz w:val="21"/>
+          <w:szCs w:val="21"/>
+          <w:lang w:eastAsia="en-IN"/>
+        </w:rPr>
+        <w:t>.</w:t>
+      </w:r>
+      <w:r>
+        <w:rPr>
+          <w:rFonts w:ascii="Consolas" w:eastAsia="Times New Roman" w:hAnsi="Consolas" w:cs="Times New Roman"/>
+          <w:color w:val="9CDCFE"/>
+          <w:sz w:val="21"/>
+          <w:szCs w:val="21"/>
+          <w:lang w:eastAsia="en-IN"/>
+        </w:rPr>
+        <w:t>objects</w:t>
+      </w:r>
+      <w:r>
+        <w:rPr>
+          <w:rFonts w:ascii="Consolas" w:eastAsia="Times New Roman" w:hAnsi="Consolas" w:cs="Times New Roman"/>
+          <w:color w:val="D4D4D4"/>
+          <w:sz w:val="21"/>
+          <w:szCs w:val="21"/>
+          <w:lang w:eastAsia="en-IN"/>
+        </w:rPr>
+        <w:t>.</w:t>
+      </w:r>
+      <w:r>
+        <w:rPr>
+          <w:rFonts w:ascii="Consolas" w:eastAsia="Times New Roman" w:hAnsi="Consolas" w:cs="Times New Roman"/>
+          <w:color w:val="DCDCAA"/>
+          <w:sz w:val="21"/>
+          <w:szCs w:val="21"/>
+          <w:lang w:eastAsia="en-IN"/>
+        </w:rPr>
+        <w:t>get</w:t>
+      </w:r>
+      <w:r>
+        <w:rPr>
+          <w:rFonts w:ascii="Consolas" w:eastAsia="Times New Roman" w:hAnsi="Consolas" w:cs="Times New Roman"/>
+          <w:color w:val="D4D4D4"/>
+          <w:sz w:val="21"/>
+          <w:szCs w:val="21"/>
+          <w:lang w:eastAsia="en-IN"/>
+        </w:rPr>
+        <w:t>(</w:t>
+      </w:r>
+      <w:r>
+        <w:rPr>
+          <w:rFonts w:ascii="Consolas" w:eastAsia="Times New Roman" w:hAnsi="Consolas" w:cs="Times New Roman"/>
+          <w:color w:val="9CDCFE"/>
+          <w:sz w:val="21"/>
+          <w:szCs w:val="21"/>
+          <w:lang w:eastAsia="en-IN"/>
+        </w:rPr>
+        <w:t>pk</w:t>
+      </w:r>
+      <w:r>
+        <w:rPr>
+          <w:rFonts w:ascii="Consolas" w:eastAsia="Times New Roman" w:hAnsi="Consolas" w:cs="Times New Roman"/>
+          <w:color w:val="D4D4D4"/>
+          <w:sz w:val="21"/>
+          <w:szCs w:val="21"/>
+          <w:lang w:eastAsia="en-IN"/>
+        </w:rPr>
+        <w:t>=</w:t>
+      </w:r>
+      <w:r>
+        <w:rPr>
+          <w:rFonts w:ascii="Consolas" w:eastAsia="Times New Roman" w:hAnsi="Consolas" w:cs="Times New Roman"/>
+          <w:color w:val="9CDCFE"/>
+          <w:sz w:val="21"/>
+          <w:szCs w:val="21"/>
+          <w:lang w:eastAsia="en-IN"/>
+        </w:rPr>
+        <w:t>pk</w:t>
+      </w:r>
+      <w:r>
+        <w:rPr>
+          <w:rFonts w:ascii="Consolas" w:eastAsia="Times New Roman" w:hAnsi="Consolas" w:cs="Times New Roman"/>
+          <w:color w:val="D4D4D4"/>
+          <w:sz w:val="21"/>
+          <w:szCs w:val="21"/>
+          <w:lang w:eastAsia="en-IN"/>
+        </w:rPr>
+        <w:t>)</w:t>
+      </w:r>
+    </w:p>
+    <w:p>
+      <w:pPr>
+        <w:shd w:val="clear" w:color="auto" w:fill="1E1E1E"/>
+        <w:spacing w:after="0" w:line="285" w:lineRule="atLeast"/>
+        <w:rPr>
+          <w:rFonts w:ascii="Consolas" w:eastAsia="Times New Roman" w:hAnsi="Consolas" w:cs="Times New Roman"/>
+          <w:color w:val="D4D4D4"/>
+          <w:sz w:val="21"/>
+          <w:szCs w:val="21"/>
+          <w:lang w:eastAsia="en-IN"/>
+        </w:rPr>
+      </w:pPr>
+      <w:r>
+        <w:rPr>
+          <w:rFonts w:ascii="Consolas" w:eastAsia="Times New Roman" w:hAnsi="Consolas" w:cs="Times New Roman"/>
+          <w:color w:val="D4D4D4"/>
+          <w:sz w:val="21"/>
+          <w:szCs w:val="21"/>
+          <w:lang w:eastAsia="en-IN"/>
+        </w:rPr>
+        <w:t xml:space="preserve">        </w:t>
+      </w:r>
+      <w:r>
+        <w:rPr>
+          <w:rFonts w:ascii="Consolas" w:eastAsia="Times New Roman" w:hAnsi="Consolas" w:cs="Times New Roman"/>
+          <w:color w:val="C586C0"/>
+          <w:sz w:val="21"/>
+          <w:szCs w:val="21"/>
+          <w:lang w:eastAsia="en-IN"/>
+        </w:rPr>
+        <w:t>except</w:t>
+      </w:r>
+      <w:r>
+        <w:rPr>
+          <w:rFonts w:ascii="Consolas" w:eastAsia="Times New Roman" w:hAnsi="Consolas" w:cs="Times New Roman"/>
+          <w:color w:val="D4D4D4"/>
+          <w:sz w:val="21"/>
+          <w:szCs w:val="21"/>
+          <w:lang w:eastAsia="en-IN"/>
+        </w:rPr>
+        <w:t>:</w:t>
+      </w:r>
+    </w:p>
+    <w:p>
+      <w:pPr>
+        <w:shd w:val="clear" w:color="auto" w:fill="1E1E1E"/>
+        <w:spacing w:after="0" w:line="285" w:lineRule="atLeast"/>
+        <w:rPr>
+          <w:rFonts w:ascii="Consolas" w:eastAsia="Times New Roman" w:hAnsi="Consolas" w:cs="Times New Roman"/>
+          <w:color w:val="D4D4D4"/>
+          <w:sz w:val="21"/>
+          <w:szCs w:val="21"/>
+          <w:lang w:eastAsia="en-IN"/>
+        </w:rPr>
+      </w:pPr>
+      <w:r>
+        <w:rPr>
+          <w:rFonts w:ascii="Consolas" w:eastAsia="Times New Roman" w:hAnsi="Consolas" w:cs="Times New Roman"/>
+          <w:color w:val="D4D4D4"/>
+          <w:sz w:val="21"/>
+          <w:szCs w:val="21"/>
+          <w:lang w:eastAsia="en-IN"/>
+        </w:rPr>
+        <w:t xml:space="preserve">            </w:t>
+      </w:r>
+      <w:r>
+        <w:rPr>
+          <w:rFonts w:ascii="Consolas" w:eastAsia="Times New Roman" w:hAnsi="Consolas" w:cs="Times New Roman"/>
+          <w:color w:val="C586C0"/>
+          <w:sz w:val="21"/>
+          <w:szCs w:val="21"/>
+          <w:lang w:eastAsia="en-IN"/>
+        </w:rPr>
+        <w:t>return</w:t>
+      </w:r>
+      <w:r>
+        <w:rPr>
+          <w:rFonts w:ascii="Consolas" w:eastAsia="Times New Roman" w:hAnsi="Consolas" w:cs="Times New Roman"/>
+          <w:color w:val="D4D4D4"/>
+          <w:sz w:val="21"/>
+          <w:szCs w:val="21"/>
+          <w:lang w:eastAsia="en-IN"/>
+        </w:rPr>
+        <w:t xml:space="preserve"> </w:t>
+      </w:r>
+      <w:r>
+        <w:rPr>
+          <w:rFonts w:ascii="Consolas" w:eastAsia="Times New Roman" w:hAnsi="Consolas" w:cs="Times New Roman"/>
+          <w:color w:val="4EC9B0"/>
+          <w:sz w:val="21"/>
+          <w:szCs w:val="21"/>
+          <w:lang w:eastAsia="en-IN"/>
+        </w:rPr>
+        <w:t>Response</w:t>
+      </w:r>
+      <w:r>
+        <w:rPr>
+          <w:rFonts w:ascii="Consolas" w:eastAsia="Times New Roman" w:hAnsi="Consolas" w:cs="Times New Roman"/>
+          <w:color w:val="D4D4D4"/>
+          <w:sz w:val="21"/>
+          <w:szCs w:val="21"/>
+          <w:lang w:eastAsia="en-IN"/>
+        </w:rPr>
+        <w:t>(</w:t>
+      </w:r>
+      <w:r>
+        <w:rPr>
+          <w:rFonts w:ascii="Consolas" w:eastAsia="Times New Roman" w:hAnsi="Consolas" w:cs="Times New Roman"/>
+          <w:color w:val="9CDCFE"/>
+          <w:sz w:val="21"/>
+          <w:szCs w:val="21"/>
+          <w:lang w:eastAsia="en-IN"/>
+        </w:rPr>
+        <w:t>status</w:t>
+      </w:r>
+      <w:r>
+        <w:rPr>
+          <w:rFonts w:ascii="Consolas" w:eastAsia="Times New Roman" w:hAnsi="Consolas" w:cs="Times New Roman"/>
+          <w:color w:val="D4D4D4"/>
+          <w:sz w:val="21"/>
+          <w:szCs w:val="21"/>
+          <w:lang w:eastAsia="en-IN"/>
+        </w:rPr>
+        <w:t>=</w:t>
+      </w:r>
+      <w:r>
+        <w:rPr>
+          <w:rFonts w:ascii="Consolas" w:eastAsia="Times New Roman" w:hAnsi="Consolas" w:cs="Times New Roman"/>
+          <w:color w:val="4EC9B0"/>
+          <w:sz w:val="21"/>
+          <w:szCs w:val="21"/>
+          <w:lang w:eastAsia="en-IN"/>
+        </w:rPr>
+        <w:t>status</w:t>
+      </w:r>
+      <w:r>
+        <w:rPr>
+          <w:rFonts w:ascii="Consolas" w:eastAsia="Times New Roman" w:hAnsi="Consolas" w:cs="Times New Roman"/>
+          <w:color w:val="D4D4D4"/>
+          <w:sz w:val="21"/>
+          <w:szCs w:val="21"/>
+          <w:lang w:eastAsia="en-IN"/>
+        </w:rPr>
+        <w:t>.</w:t>
+      </w:r>
+      <w:r>
+        <w:rPr>
+          <w:rFonts w:ascii="Consolas" w:eastAsia="Times New Roman" w:hAnsi="Consolas" w:cs="Times New Roman"/>
+          <w:color w:val="9CDCFE"/>
+          <w:sz w:val="21"/>
+          <w:szCs w:val="21"/>
+          <w:lang w:eastAsia="en-IN"/>
+        </w:rPr>
+        <w:t>HTTP_404_NOT_FOUND</w:t>
+      </w:r>
+      <w:r>
+        <w:rPr>
+          <w:rFonts w:ascii="Consolas" w:eastAsia="Times New Roman" w:hAnsi="Consolas" w:cs="Times New Roman"/>
+          <w:color w:val="D4D4D4"/>
+          <w:sz w:val="21"/>
+          <w:szCs w:val="21"/>
+          <w:lang w:eastAsia="en-IN"/>
+        </w:rPr>
+        <w:t>)</w:t>
+      </w:r>
+    </w:p>
+    <w:p>
+      <w:pPr>
+        <w:shd w:val="clear" w:color="auto" w:fill="1E1E1E"/>
+        <w:spacing w:after="0" w:line="285" w:lineRule="atLeast"/>
+        <w:rPr>
+          <w:rFonts w:ascii="Consolas" w:eastAsia="Times New Roman" w:hAnsi="Consolas" w:cs="Times New Roman"/>
+          <w:color w:val="D4D4D4"/>
+          <w:sz w:val="21"/>
+          <w:szCs w:val="21"/>
+          <w:lang w:eastAsia="en-IN"/>
+        </w:rPr>
+      </w:pPr>
+      <w:r>
+        <w:rPr>
+          <w:rFonts w:ascii="Consolas" w:eastAsia="Times New Roman" w:hAnsi="Consolas" w:cs="Times New Roman"/>
+          <w:color w:val="D4D4D4"/>
+          <w:sz w:val="21"/>
+          <w:szCs w:val="21"/>
+          <w:lang w:eastAsia="en-IN"/>
+        </w:rPr>
+        <w:t xml:space="preserve">        </w:t>
+      </w:r>
+      <w:r>
+        <w:rPr>
+          <w:rFonts w:ascii="Consolas" w:eastAsia="Times New Roman" w:hAnsi="Consolas" w:cs="Times New Roman"/>
+          <w:color w:val="9CDCFE"/>
+          <w:sz w:val="21"/>
+          <w:szCs w:val="21"/>
+          <w:lang w:eastAsia="en-IN"/>
+        </w:rPr>
+        <w:t>serializer</w:t>
+      </w:r>
+      <w:r>
+        <w:rPr>
+          <w:rFonts w:ascii="Consolas" w:eastAsia="Times New Roman" w:hAnsi="Consolas" w:cs="Times New Roman"/>
+          <w:color w:val="D4D4D4"/>
+          <w:sz w:val="21"/>
+          <w:szCs w:val="21"/>
+          <w:lang w:eastAsia="en-IN"/>
+        </w:rPr>
+        <w:t xml:space="preserve"> = </w:t>
+      </w:r>
+      <w:r>
+        <w:rPr>
+          <w:rFonts w:ascii="Consolas" w:eastAsia="Times New Roman" w:hAnsi="Consolas" w:cs="Times New Roman"/>
+          <w:color w:val="4EC9B0"/>
+          <w:sz w:val="21"/>
+          <w:szCs w:val="21"/>
+          <w:lang w:eastAsia="en-IN"/>
+        </w:rPr>
+        <w:t>WatchListSerializer</w:t>
+      </w:r>
+      <w:r>
+        <w:rPr>
+          <w:rFonts w:ascii="Consolas" w:eastAsia="Times New Roman" w:hAnsi="Consolas" w:cs="Times New Roman"/>
+          <w:color w:val="D4D4D4"/>
+          <w:sz w:val="21"/>
+          <w:szCs w:val="21"/>
+          <w:lang w:eastAsia="en-IN"/>
+        </w:rPr>
+        <w:t>(</w:t>
+      </w:r>
+      <w:r>
+        <w:rPr>
+          <w:rFonts w:ascii="Consolas" w:eastAsia="Times New Roman" w:hAnsi="Consolas" w:cs="Times New Roman"/>
+          <w:color w:val="9CDCFE"/>
+          <w:sz w:val="21"/>
+          <w:szCs w:val="21"/>
+          <w:lang w:eastAsia="en-IN"/>
+        </w:rPr>
+        <w:t>watchlist</w:t>
+      </w:r>
+      <w:r>
+        <w:rPr>
+          <w:rFonts w:ascii="Consolas" w:eastAsia="Times New Roman" w:hAnsi="Consolas" w:cs="Times New Roman"/>
+          <w:color w:val="D4D4D4"/>
+          <w:sz w:val="21"/>
+          <w:szCs w:val="21"/>
+          <w:lang w:eastAsia="en-IN"/>
+        </w:rPr>
+        <w:t>)</w:t>
+      </w:r>
+    </w:p>
+    <w:p>
+      <w:pPr>
+        <w:shd w:val="clear" w:color="auto" w:fill="1E1E1E"/>
+        <w:spacing w:after="0" w:line="285" w:lineRule="atLeast"/>
+        <w:rPr>
+          <w:rFonts w:ascii="Consolas" w:eastAsia="Times New Roman" w:hAnsi="Consolas" w:cs="Times New Roman"/>
+          <w:color w:val="D4D4D4"/>
+          <w:sz w:val="21"/>
+          <w:szCs w:val="21"/>
+          <w:lang w:eastAsia="en-IN"/>
+        </w:rPr>
+      </w:pPr>
+      <w:r>
+        <w:rPr>
+          <w:rFonts w:ascii="Consolas" w:eastAsia="Times New Roman" w:hAnsi="Consolas" w:cs="Times New Roman"/>
+          <w:color w:val="D4D4D4"/>
+          <w:sz w:val="21"/>
+          <w:szCs w:val="21"/>
+          <w:lang w:eastAsia="en-IN"/>
+        </w:rPr>
+        <w:t xml:space="preserve">        </w:t>
+      </w:r>
+      <w:r>
+        <w:rPr>
+          <w:rFonts w:ascii="Consolas" w:eastAsia="Times New Roman" w:hAnsi="Consolas" w:cs="Times New Roman"/>
+          <w:color w:val="C586C0"/>
+          <w:sz w:val="21"/>
+          <w:szCs w:val="21"/>
+          <w:lang w:eastAsia="en-IN"/>
+        </w:rPr>
+        <w:t>return</w:t>
+      </w:r>
+      <w:r>
+        <w:rPr>
+          <w:rFonts w:ascii="Consolas" w:eastAsia="Times New Roman" w:hAnsi="Consolas" w:cs="Times New Roman"/>
+          <w:color w:val="D4D4D4"/>
+          <w:sz w:val="21"/>
+          <w:szCs w:val="21"/>
+          <w:lang w:eastAsia="en-IN"/>
+        </w:rPr>
+        <w:t xml:space="preserve"> </w:t>
+      </w:r>
+      <w:r>
+        <w:rPr>
+          <w:rFonts w:ascii="Consolas" w:eastAsia="Times New Roman" w:hAnsi="Consolas" w:cs="Times New Roman"/>
+          <w:color w:val="4EC9B0"/>
+          <w:sz w:val="21"/>
+          <w:szCs w:val="21"/>
+          <w:lang w:eastAsia="en-IN"/>
+        </w:rPr>
+        <w:t>Response</w:t>
+      </w:r>
+      <w:r>
+        <w:rPr>
+          <w:rFonts w:ascii="Consolas" w:eastAsia="Times New Roman" w:hAnsi="Consolas" w:cs="Times New Roman"/>
+          <w:color w:val="D4D4D4"/>
+          <w:sz w:val="21"/>
+          <w:szCs w:val="21"/>
+          <w:lang w:eastAsia="en-IN"/>
+        </w:rPr>
+        <w:t>(</w:t>
+      </w:r>
+      <w:r>
+        <w:rPr>
+          <w:rFonts w:ascii="Consolas" w:eastAsia="Times New Roman" w:hAnsi="Consolas" w:cs="Times New Roman"/>
+          <w:color w:val="9CDCFE"/>
+          <w:sz w:val="21"/>
+          <w:szCs w:val="21"/>
+          <w:lang w:eastAsia="en-IN"/>
+        </w:rPr>
+        <w:t>serializer</w:t>
+      </w:r>
+      <w:r>
+        <w:rPr>
+          <w:rFonts w:ascii="Consolas" w:eastAsia="Times New Roman" w:hAnsi="Consolas" w:cs="Times New Roman"/>
+          <w:color w:val="D4D4D4"/>
+          <w:sz w:val="21"/>
+          <w:szCs w:val="21"/>
+          <w:lang w:eastAsia="en-IN"/>
+        </w:rPr>
+        <w:t>.</w:t>
+      </w:r>
+      <w:r>
+        <w:rPr>
+          <w:rFonts w:ascii="Consolas" w:eastAsia="Times New Roman" w:hAnsi="Consolas" w:cs="Times New Roman"/>
+          <w:color w:val="9CDCFE"/>
+          <w:sz w:val="21"/>
+          <w:szCs w:val="21"/>
+          <w:lang w:eastAsia="en-IN"/>
+        </w:rPr>
+        <w:t>data</w:t>
+      </w:r>
+      <w:r>
+        <w:rPr>
+          <w:rFonts w:ascii="Consolas" w:eastAsia="Times New Roman" w:hAnsi="Consolas" w:cs="Times New Roman"/>
+          <w:color w:val="D4D4D4"/>
+          <w:sz w:val="21"/>
+          <w:szCs w:val="21"/>
+          <w:lang w:eastAsia="en-IN"/>
+        </w:rPr>
+        <w:t>)</w:t>
+      </w:r>
+    </w:p>
+    <w:p>
+      <w:pPr>
+        <w:shd w:val="clear" w:color="auto" w:fill="1E1E1E"/>
+        <w:spacing w:after="0" w:line="285" w:lineRule="atLeast"/>
+        <w:rPr>
+          <w:rFonts w:ascii="Consolas" w:eastAsia="Times New Roman" w:hAnsi="Consolas" w:cs="Times New Roman"/>
+          <w:color w:val="D4D4D4"/>
+          <w:sz w:val="21"/>
+          <w:szCs w:val="21"/>
+          <w:lang w:eastAsia="en-IN"/>
+        </w:rPr>
+      </w:pPr>
+    </w:p>
+    <w:p>
+      <w:pPr>
+        <w:rPr>
+          <w:sz w:val="24"/>
+          <w:szCs w:val="24"/>
+        </w:rPr>
+      </w:pPr>
+    </w:p>
+    <w:p>
+      <w:pPr>
+        <w:rPr>
+          <w:sz w:val="24"/>
+          <w:szCs w:val="24"/>
+        </w:rPr>
+      </w:pPr>
+    </w:p>
+    <w:p>
+      <w:pPr>
+        <w:rPr>
+          <w:b/>
+          <w:bCs/>
+          <w:sz w:val="40"/>
+          <w:szCs w:val="40"/>
+        </w:rPr>
+      </w:pPr>
+      <w:r>
+        <w:rPr>
+          <w:b/>
+          <w:bCs/>
+          <w:sz w:val="40"/>
+          <w:szCs w:val="40"/>
+        </w:rPr>
+        <w:t>Validators</w:t>
+      </w:r>
+    </w:p>
+    <w:p>
+      <w:pPr>
+        <w:rPr>
+          <w:rFonts w:ascii="Arial" w:hAnsi="Arial" w:cs="Arial"/>
+          <w:color w:val="202124"/>
+          <w:shd w:val="clear" w:color="auto" w:fill="FFFFFF"/>
+        </w:rPr>
+      </w:pPr>
+      <w:r>
+        <w:rPr>
+          <w:rFonts w:ascii="Arial" w:hAnsi="Arial" w:cs="Arial"/>
+          <w:color w:val="202124"/>
+          <w:shd w:val="clear" w:color="auto" w:fill="FFFFFF"/>
+        </w:rPr>
+        <w:t> </w:t>
+      </w:r>
+    </w:p>
+    <w:p>
+      <w:pPr>
+        <w:rPr>
+          <w:sz w:val="24"/>
+          <w:szCs w:val="24"/>
+        </w:rPr>
+      </w:pPr>
+      <w:r>
+        <w:rPr>
+          <w:rFonts w:ascii="Arial" w:hAnsi="Arial" w:cs="Arial"/>
+          <w:b/>
+          <w:bCs/>
+          <w:color w:val="202124"/>
+          <w:shd w:val="clear" w:color="auto" w:fill="FFFFFF"/>
+        </w:rPr>
+        <w:t>It introduces a proper separation of concerns, making your code behavior more obvious</w:t>
+      </w:r>
+      <w:r>
+        <w:rPr>
+          <w:rFonts w:ascii="Arial" w:hAnsi="Arial" w:cs="Arial"/>
+          <w:color w:val="202124"/>
+          <w:shd w:val="clear" w:color="auto" w:fill="FFFFFF"/>
+        </w:rPr>
+        <w:t>.</w:t>
+      </w:r>
+    </w:p>
+    <w:p>
+      <w:pPr>
+        <w:rPr>
+          <w:sz w:val="24"/>
+          <w:szCs w:val="24"/>
+        </w:rPr>
+      </w:pPr>
+      <w:r>
+        <w:rPr>
+          <w:sz w:val="24"/>
+          <w:szCs w:val="24"/>
+        </w:rPr>
+        <w:t>If I want to check condition like movie name should be greater than 3 then use it.</w:t>
+      </w:r>
+    </w:p>
+    <w:p>
+      <w:pPr>
+        <w:rPr>
+          <w:sz w:val="24"/>
+          <w:szCs w:val="24"/>
+        </w:rPr>
+      </w:pPr>
+      <w:r>
+        <w:rPr>
+          <w:sz w:val="24"/>
+          <w:szCs w:val="24"/>
+        </w:rPr>
+        <w:t>There are 3 types of validators.</w:t>
+      </w:r>
+    </w:p>
+    <w:p>
+      <w:pPr>
+        <w:pStyle w:val="ListParagraph"/>
+        <w:numPr>
+          <w:ilvl w:val="0"/>
+          <w:numId w:val="5"/>
+        </w:numPr>
+        <w:rPr>
+          <w:sz w:val="24"/>
+          <w:szCs w:val="24"/>
+        </w:rPr>
+      </w:pPr>
+      <w:r>
+        <w:rPr>
+          <w:sz w:val="24"/>
+          <w:szCs w:val="24"/>
+        </w:rPr>
+        <w:t>Field level</w:t>
+      </w:r>
+    </w:p>
+    <w:p>
+      <w:pPr>
+        <w:pStyle w:val="ListParagraph"/>
+        <w:numPr>
+          <w:ilvl w:val="0"/>
+          <w:numId w:val="5"/>
+        </w:numPr>
+        <w:rPr>
+          <w:sz w:val="24"/>
+          <w:szCs w:val="24"/>
+        </w:rPr>
+      </w:pPr>
+      <w:r>
+        <w:rPr>
+          <w:sz w:val="24"/>
+          <w:szCs w:val="24"/>
+        </w:rPr>
+        <w:t>mulpleFieldLevle</w:t>
+      </w:r>
+    </w:p>
+    <w:p>
+      <w:pPr>
+        <w:pStyle w:val="ListParagraph"/>
+        <w:numPr>
+          <w:ilvl w:val="0"/>
+          <w:numId w:val="5"/>
+        </w:numPr>
+        <w:rPr>
+          <w:sz w:val="24"/>
+          <w:szCs w:val="24"/>
+        </w:rPr>
+      </w:pPr>
+      <w:r>
+        <w:rPr>
+          <w:sz w:val="24"/>
+          <w:szCs w:val="24"/>
+        </w:rPr>
+        <w:t>Field level but at the time of field declarations.</w:t>
+      </w:r>
+    </w:p>
+    <w:p>
+      <w:pPr>
+        <w:rPr>
+          <w:sz w:val="24"/>
+          <w:szCs w:val="24"/>
+        </w:rPr>
+      </w:pPr>
+      <w:r>
+        <w:rPr>
+          <w:sz w:val="24"/>
+          <w:szCs w:val="24"/>
+        </w:rPr>
+        <w:t>And define it’s function outside the class</w:t>
+      </w:r>
+    </w:p>
+    <w:p>
+      <w:pPr>
+        <w:rPr>
+          <w:sz w:val="24"/>
+          <w:szCs w:val="24"/>
+        </w:rPr>
+      </w:pPr>
+      <w:r>
+        <w:rPr>
+          <w:sz w:val="24"/>
+          <w:szCs w:val="24"/>
+        </w:rPr>
+        <w:lastRenderedPageBreak/>
+        <w:t>Serializers.py</w:t>
+      </w:r>
+    </w:p>
+    <w:p>
+      <w:pPr>
+        <w:shd w:val="clear" w:color="auto" w:fill="1E1E1E"/>
+        <w:spacing w:after="0" w:line="285" w:lineRule="atLeast"/>
+        <w:rPr>
+          <w:rFonts w:ascii="Consolas" w:eastAsia="Times New Roman" w:hAnsi="Consolas" w:cs="Times New Roman"/>
+          <w:color w:val="D4D4D4"/>
+          <w:sz w:val="21"/>
+          <w:szCs w:val="21"/>
+          <w:lang w:eastAsia="en-IN"/>
+        </w:rPr>
+      </w:pPr>
+      <w:r>
+        <w:rPr>
+          <w:rFonts w:ascii="Consolas" w:eastAsia="Times New Roman" w:hAnsi="Consolas" w:cs="Times New Roman"/>
+          <w:color w:val="6A9955"/>
+          <w:sz w:val="21"/>
+          <w:szCs w:val="21"/>
+          <w:lang w:eastAsia="en-IN"/>
+        </w:rPr>
+        <w:t># Field level Validation</w:t>
+      </w:r>
+    </w:p>
+    <w:p>
+      <w:pPr>
+        <w:shd w:val="clear" w:color="auto" w:fill="1E1E1E"/>
+        <w:spacing w:after="0" w:line="285" w:lineRule="atLeast"/>
+        <w:rPr>
+          <w:rFonts w:ascii="Consolas" w:eastAsia="Times New Roman" w:hAnsi="Consolas" w:cs="Times New Roman"/>
+          <w:color w:val="D4D4D4"/>
+          <w:sz w:val="21"/>
+          <w:szCs w:val="21"/>
+          <w:lang w:eastAsia="en-IN"/>
+        </w:rPr>
+      </w:pPr>
+      <w:r>
+        <w:rPr>
+          <w:rFonts w:ascii="Consolas" w:eastAsia="Times New Roman" w:hAnsi="Consolas" w:cs="Times New Roman"/>
+          <w:color w:val="D4D4D4"/>
+          <w:sz w:val="21"/>
+          <w:szCs w:val="21"/>
+          <w:lang w:eastAsia="en-IN"/>
+        </w:rPr>
+        <w:t xml:space="preserve">    </w:t>
+      </w:r>
+      <w:r>
+        <w:rPr>
+          <w:rFonts w:ascii="Consolas" w:eastAsia="Times New Roman" w:hAnsi="Consolas" w:cs="Times New Roman"/>
+          <w:color w:val="569CD6"/>
+          <w:sz w:val="21"/>
+          <w:szCs w:val="21"/>
+          <w:lang w:eastAsia="en-IN"/>
+        </w:rPr>
+        <w:t>def</w:t>
+      </w:r>
+      <w:r>
+        <w:rPr>
+          <w:rFonts w:ascii="Consolas" w:eastAsia="Times New Roman" w:hAnsi="Consolas" w:cs="Times New Roman"/>
+          <w:color w:val="D4D4D4"/>
+          <w:sz w:val="21"/>
+          <w:szCs w:val="21"/>
+          <w:lang w:eastAsia="en-IN"/>
+        </w:rPr>
+        <w:t xml:space="preserve"> </w:t>
+      </w:r>
+      <w:r>
+        <w:rPr>
+          <w:rFonts w:ascii="Consolas" w:eastAsia="Times New Roman" w:hAnsi="Consolas" w:cs="Times New Roman"/>
+          <w:color w:val="DCDCAA"/>
+          <w:sz w:val="21"/>
+          <w:szCs w:val="21"/>
+          <w:lang w:eastAsia="en-IN"/>
+        </w:rPr>
+        <w:t>validate_title</w:t>
+      </w:r>
+      <w:r>
+        <w:rPr>
+          <w:rFonts w:ascii="Consolas" w:eastAsia="Times New Roman" w:hAnsi="Consolas" w:cs="Times New Roman"/>
+          <w:color w:val="D4D4D4"/>
+          <w:sz w:val="21"/>
+          <w:szCs w:val="21"/>
+          <w:lang w:eastAsia="en-IN"/>
+        </w:rPr>
+        <w:t>(</w:t>
+      </w:r>
+      <w:r>
+        <w:rPr>
+          <w:rFonts w:ascii="Consolas" w:eastAsia="Times New Roman" w:hAnsi="Consolas" w:cs="Times New Roman"/>
+          <w:color w:val="9CDCFE"/>
+          <w:sz w:val="21"/>
+          <w:szCs w:val="21"/>
+          <w:lang w:eastAsia="en-IN"/>
+        </w:rPr>
+        <w:t>self</w:t>
+      </w:r>
+      <w:r>
+        <w:rPr>
+          <w:rFonts w:ascii="Consolas" w:eastAsia="Times New Roman" w:hAnsi="Consolas" w:cs="Times New Roman"/>
+          <w:color w:val="D4D4D4"/>
+          <w:sz w:val="21"/>
+          <w:szCs w:val="21"/>
+          <w:lang w:eastAsia="en-IN"/>
+        </w:rPr>
+        <w:t xml:space="preserve">, </w:t>
+      </w:r>
+      <w:r>
+        <w:rPr>
+          <w:rFonts w:ascii="Consolas" w:eastAsia="Times New Roman" w:hAnsi="Consolas" w:cs="Times New Roman"/>
+          <w:color w:val="9CDCFE"/>
+          <w:sz w:val="21"/>
+          <w:szCs w:val="21"/>
+          <w:lang w:eastAsia="en-IN"/>
+        </w:rPr>
+        <w:t>value</w:t>
+      </w:r>
+      <w:r>
+        <w:rPr>
+          <w:rFonts w:ascii="Consolas" w:eastAsia="Times New Roman" w:hAnsi="Consolas" w:cs="Times New Roman"/>
+          <w:color w:val="D4D4D4"/>
+          <w:sz w:val="21"/>
+          <w:szCs w:val="21"/>
+          <w:lang w:eastAsia="en-IN"/>
+        </w:rPr>
+        <w:t>):</w:t>
+      </w:r>
+    </w:p>
+    <w:p>
+      <w:pPr>
+        <w:shd w:val="clear" w:color="auto" w:fill="1E1E1E"/>
+        <w:spacing w:after="0" w:line="285" w:lineRule="atLeast"/>
+        <w:rPr>
+          <w:rFonts w:ascii="Consolas" w:eastAsia="Times New Roman" w:hAnsi="Consolas" w:cs="Times New Roman"/>
+          <w:color w:val="D4D4D4"/>
+          <w:sz w:val="21"/>
+          <w:szCs w:val="21"/>
+          <w:lang w:eastAsia="en-IN"/>
+        </w:rPr>
+      </w:pPr>
+      <w:r>
+        <w:rPr>
+          <w:rFonts w:ascii="Consolas" w:eastAsia="Times New Roman" w:hAnsi="Consolas" w:cs="Times New Roman"/>
+          <w:color w:val="D4D4D4"/>
+          <w:sz w:val="21"/>
+          <w:szCs w:val="21"/>
+          <w:lang w:eastAsia="en-IN"/>
+        </w:rPr>
+        <w:t xml:space="preserve">        </w:t>
+      </w:r>
+      <w:r>
+        <w:rPr>
+          <w:rFonts w:ascii="Consolas" w:eastAsia="Times New Roman" w:hAnsi="Consolas" w:cs="Times New Roman"/>
+          <w:color w:val="C586C0"/>
+          <w:sz w:val="21"/>
+          <w:szCs w:val="21"/>
+          <w:lang w:eastAsia="en-IN"/>
+        </w:rPr>
+        <w:t>if</w:t>
+      </w:r>
+      <w:r>
+        <w:rPr>
+          <w:rFonts w:ascii="Consolas" w:eastAsia="Times New Roman" w:hAnsi="Consolas" w:cs="Times New Roman"/>
+          <w:color w:val="D4D4D4"/>
+          <w:sz w:val="21"/>
+          <w:szCs w:val="21"/>
+          <w:lang w:eastAsia="en-IN"/>
+        </w:rPr>
+        <w:t xml:space="preserve"> </w:t>
+      </w:r>
+      <w:r>
+        <w:rPr>
+          <w:rFonts w:ascii="Consolas" w:eastAsia="Times New Roman" w:hAnsi="Consolas" w:cs="Times New Roman"/>
+          <w:color w:val="DCDCAA"/>
+          <w:sz w:val="21"/>
+          <w:szCs w:val="21"/>
+          <w:lang w:eastAsia="en-IN"/>
+        </w:rPr>
+        <w:t>len</w:t>
+      </w:r>
+      <w:r>
+        <w:rPr>
+          <w:rFonts w:ascii="Consolas" w:eastAsia="Times New Roman" w:hAnsi="Consolas" w:cs="Times New Roman"/>
+          <w:color w:val="D4D4D4"/>
+          <w:sz w:val="21"/>
+          <w:szCs w:val="21"/>
+          <w:lang w:eastAsia="en-IN"/>
+        </w:rPr>
+        <w:t>(</w:t>
+      </w:r>
+      <w:r>
+        <w:rPr>
+          <w:rFonts w:ascii="Consolas" w:eastAsia="Times New Roman" w:hAnsi="Consolas" w:cs="Times New Roman"/>
+          <w:color w:val="9CDCFE"/>
+          <w:sz w:val="21"/>
+          <w:szCs w:val="21"/>
+          <w:lang w:eastAsia="en-IN"/>
+        </w:rPr>
+        <w:t>value</w:t>
+      </w:r>
+      <w:r>
+        <w:rPr>
+          <w:rFonts w:ascii="Consolas" w:eastAsia="Times New Roman" w:hAnsi="Consolas" w:cs="Times New Roman"/>
+          <w:color w:val="D4D4D4"/>
+          <w:sz w:val="21"/>
+          <w:szCs w:val="21"/>
+          <w:lang w:eastAsia="en-IN"/>
+        </w:rPr>
+        <w:t xml:space="preserve">) &lt; </w:t>
+      </w:r>
+      <w:r>
+        <w:rPr>
+          <w:rFonts w:ascii="Consolas" w:eastAsia="Times New Roman" w:hAnsi="Consolas" w:cs="Times New Roman"/>
+          <w:color w:val="B5CEA8"/>
+          <w:sz w:val="21"/>
+          <w:szCs w:val="21"/>
+          <w:lang w:eastAsia="en-IN"/>
+        </w:rPr>
+        <w:t>3</w:t>
+      </w:r>
+      <w:r>
+        <w:rPr>
+          <w:rFonts w:ascii="Consolas" w:eastAsia="Times New Roman" w:hAnsi="Consolas" w:cs="Times New Roman"/>
+          <w:color w:val="D4D4D4"/>
+          <w:sz w:val="21"/>
+          <w:szCs w:val="21"/>
+          <w:lang w:eastAsia="en-IN"/>
+        </w:rPr>
+        <w:t>:</w:t>
+      </w:r>
+    </w:p>
+    <w:p>
+      <w:pPr>
+        <w:shd w:val="clear" w:color="auto" w:fill="1E1E1E"/>
+        <w:spacing w:after="0" w:line="285" w:lineRule="atLeast"/>
+        <w:rPr>
+          <w:rFonts w:ascii="Consolas" w:eastAsia="Times New Roman" w:hAnsi="Consolas" w:cs="Times New Roman"/>
+          <w:color w:val="D4D4D4"/>
+          <w:sz w:val="21"/>
+          <w:szCs w:val="21"/>
+          <w:lang w:eastAsia="en-IN"/>
+        </w:rPr>
+      </w:pPr>
+      <w:r>
+        <w:rPr>
+          <w:rFonts w:ascii="Consolas" w:eastAsia="Times New Roman" w:hAnsi="Consolas" w:cs="Times New Roman"/>
+          <w:color w:val="D4D4D4"/>
+          <w:sz w:val="21"/>
+          <w:szCs w:val="21"/>
+          <w:lang w:eastAsia="en-IN"/>
+        </w:rPr>
+        <w:t xml:space="preserve">            </w:t>
+      </w:r>
+      <w:r>
+        <w:rPr>
+          <w:rFonts w:ascii="Consolas" w:eastAsia="Times New Roman" w:hAnsi="Consolas" w:cs="Times New Roman"/>
+          <w:color w:val="C586C0"/>
+          <w:sz w:val="21"/>
+          <w:szCs w:val="21"/>
+          <w:lang w:eastAsia="en-IN"/>
+        </w:rPr>
+        <w:t>raise</w:t>
+      </w:r>
+      <w:r>
+        <w:rPr>
+          <w:rFonts w:ascii="Consolas" w:eastAsia="Times New Roman" w:hAnsi="Consolas" w:cs="Times New Roman"/>
+          <w:color w:val="D4D4D4"/>
+          <w:sz w:val="21"/>
+          <w:szCs w:val="21"/>
+          <w:lang w:eastAsia="en-IN"/>
+        </w:rPr>
+        <w:t xml:space="preserve"> </w:t>
+      </w:r>
+      <w:r>
+        <w:rPr>
+          <w:rFonts w:ascii="Consolas" w:eastAsia="Times New Roman" w:hAnsi="Consolas" w:cs="Times New Roman"/>
+          <w:color w:val="4EC9B0"/>
+          <w:sz w:val="21"/>
+          <w:szCs w:val="21"/>
+          <w:lang w:eastAsia="en-IN"/>
+        </w:rPr>
+        <w:t>serializers</w:t>
+      </w:r>
+      <w:r>
+        <w:rPr>
+          <w:rFonts w:ascii="Consolas" w:eastAsia="Times New Roman" w:hAnsi="Consolas" w:cs="Times New Roman"/>
+          <w:color w:val="D4D4D4"/>
+          <w:sz w:val="21"/>
+          <w:szCs w:val="21"/>
+          <w:lang w:eastAsia="en-IN"/>
+        </w:rPr>
+        <w:t>.</w:t>
+      </w:r>
+      <w:r>
+        <w:rPr>
+          <w:rFonts w:ascii="Consolas" w:eastAsia="Times New Roman" w:hAnsi="Consolas" w:cs="Times New Roman"/>
+          <w:color w:val="4EC9B0"/>
+          <w:sz w:val="21"/>
+          <w:szCs w:val="21"/>
+          <w:lang w:eastAsia="en-IN"/>
+        </w:rPr>
+        <w:t>ValidationError</w:t>
+      </w:r>
+      <w:r>
+        <w:rPr>
+          <w:rFonts w:ascii="Consolas" w:eastAsia="Times New Roman" w:hAnsi="Consolas" w:cs="Times New Roman"/>
+          <w:color w:val="D4D4D4"/>
+          <w:sz w:val="21"/>
+          <w:szCs w:val="21"/>
+          <w:lang w:eastAsia="en-IN"/>
+        </w:rPr>
+        <w:t>(</w:t>
+      </w:r>
+      <w:r>
+        <w:rPr>
+          <w:rFonts w:ascii="Consolas" w:eastAsia="Times New Roman" w:hAnsi="Consolas" w:cs="Times New Roman"/>
+          <w:color w:val="CE9178"/>
+          <w:sz w:val="21"/>
+          <w:szCs w:val="21"/>
+          <w:lang w:eastAsia="en-IN"/>
+        </w:rPr>
+        <w:t>"Title length is too short."</w:t>
+      </w:r>
+      <w:r>
+        <w:rPr>
+          <w:rFonts w:ascii="Consolas" w:eastAsia="Times New Roman" w:hAnsi="Consolas" w:cs="Times New Roman"/>
+          <w:color w:val="D4D4D4"/>
+          <w:sz w:val="21"/>
+          <w:szCs w:val="21"/>
+          <w:lang w:eastAsia="en-IN"/>
+        </w:rPr>
+        <w:t>)</w:t>
+      </w:r>
+    </w:p>
+    <w:p>
+      <w:pPr>
+        <w:shd w:val="clear" w:color="auto" w:fill="1E1E1E"/>
+        <w:spacing w:after="0" w:line="285" w:lineRule="atLeast"/>
+        <w:rPr>
+          <w:rFonts w:ascii="Consolas" w:eastAsia="Times New Roman" w:hAnsi="Consolas" w:cs="Times New Roman"/>
+          <w:color w:val="D4D4D4"/>
+          <w:sz w:val="21"/>
+          <w:szCs w:val="21"/>
+          <w:lang w:eastAsia="en-IN"/>
+        </w:rPr>
+      </w:pPr>
+      <w:r>
+        <w:rPr>
+          <w:rFonts w:ascii="Consolas" w:eastAsia="Times New Roman" w:hAnsi="Consolas" w:cs="Times New Roman"/>
+          <w:color w:val="D4D4D4"/>
+          <w:sz w:val="21"/>
+          <w:szCs w:val="21"/>
+          <w:lang w:eastAsia="en-IN"/>
+        </w:rPr>
+        <w:t xml:space="preserve">        </w:t>
+      </w:r>
+      <w:r>
+        <w:rPr>
+          <w:rFonts w:ascii="Consolas" w:eastAsia="Times New Roman" w:hAnsi="Consolas" w:cs="Times New Roman"/>
+          <w:color w:val="C586C0"/>
+          <w:sz w:val="21"/>
+          <w:szCs w:val="21"/>
+          <w:lang w:eastAsia="en-IN"/>
+        </w:rPr>
+        <w:t>return</w:t>
+      </w:r>
+      <w:r>
+        <w:rPr>
+          <w:rFonts w:ascii="Consolas" w:eastAsia="Times New Roman" w:hAnsi="Consolas" w:cs="Times New Roman"/>
+          <w:color w:val="D4D4D4"/>
+          <w:sz w:val="21"/>
+          <w:szCs w:val="21"/>
+          <w:lang w:eastAsia="en-IN"/>
+        </w:rPr>
+        <w:t xml:space="preserve"> </w:t>
+      </w:r>
+      <w:r>
+        <w:rPr>
+          <w:rFonts w:ascii="Consolas" w:eastAsia="Times New Roman" w:hAnsi="Consolas" w:cs="Times New Roman"/>
+          <w:color w:val="9CDCFE"/>
+          <w:sz w:val="21"/>
+          <w:szCs w:val="21"/>
+          <w:lang w:eastAsia="en-IN"/>
+        </w:rPr>
+        <w:t>value</w:t>
+      </w:r>
+    </w:p>
+    <w:p>
+      <w:pPr>
+        <w:shd w:val="clear" w:color="auto" w:fill="1E1E1E"/>
+        <w:spacing w:after="0" w:line="285" w:lineRule="atLeast"/>
+        <w:rPr>
+          <w:rFonts w:ascii="Consolas" w:eastAsia="Times New Roman" w:hAnsi="Consolas" w:cs="Times New Roman"/>
+          <w:color w:val="D4D4D4"/>
+          <w:sz w:val="21"/>
+          <w:szCs w:val="21"/>
+          <w:lang w:eastAsia="en-IN"/>
+        </w:rPr>
+      </w:pPr>
+      <w:r>
+        <w:rPr>
+          <w:rFonts w:ascii="Consolas" w:eastAsia="Times New Roman" w:hAnsi="Consolas" w:cs="Times New Roman"/>
+          <w:color w:val="D4D4D4"/>
+          <w:sz w:val="21"/>
+          <w:szCs w:val="21"/>
+          <w:lang w:eastAsia="en-IN"/>
+        </w:rPr>
+        <w:t xml:space="preserve">    </w:t>
+      </w:r>
+    </w:p>
+    <w:p>
+      <w:pPr>
+        <w:shd w:val="clear" w:color="auto" w:fill="1E1E1E"/>
+        <w:spacing w:after="0" w:line="285" w:lineRule="atLeast"/>
+        <w:rPr>
+          <w:rFonts w:ascii="Consolas" w:eastAsia="Times New Roman" w:hAnsi="Consolas" w:cs="Times New Roman"/>
+          <w:color w:val="D4D4D4"/>
+          <w:sz w:val="21"/>
+          <w:szCs w:val="21"/>
+          <w:lang w:eastAsia="en-IN"/>
+        </w:rPr>
+      </w:pPr>
+      <w:r>
+        <w:rPr>
+          <w:rFonts w:ascii="Consolas" w:eastAsia="Times New Roman" w:hAnsi="Consolas" w:cs="Times New Roman"/>
+          <w:color w:val="D4D4D4"/>
+          <w:sz w:val="21"/>
+          <w:szCs w:val="21"/>
+          <w:lang w:eastAsia="en-IN"/>
+        </w:rPr>
+        <w:t xml:space="preserve">    </w:t>
+      </w:r>
+    </w:p>
+    <w:p>
+      <w:pPr>
+        <w:shd w:val="clear" w:color="auto" w:fill="1E1E1E"/>
+        <w:spacing w:after="0" w:line="285" w:lineRule="atLeast"/>
+        <w:rPr>
+          <w:rFonts w:ascii="Consolas" w:eastAsia="Times New Roman" w:hAnsi="Consolas" w:cs="Times New Roman"/>
+          <w:color w:val="D4D4D4"/>
+          <w:sz w:val="21"/>
+          <w:szCs w:val="21"/>
+          <w:lang w:eastAsia="en-IN"/>
+        </w:rPr>
+      </w:pPr>
+      <w:r>
+        <w:rPr>
+          <w:rFonts w:ascii="Consolas" w:eastAsia="Times New Roman" w:hAnsi="Consolas" w:cs="Times New Roman"/>
+          <w:color w:val="D4D4D4"/>
+          <w:sz w:val="21"/>
+          <w:szCs w:val="21"/>
+          <w:lang w:eastAsia="en-IN"/>
+        </w:rPr>
+        <w:t xml:space="preserve">    </w:t>
+      </w:r>
+      <w:r>
+        <w:rPr>
+          <w:rFonts w:ascii="Consolas" w:eastAsia="Times New Roman" w:hAnsi="Consolas" w:cs="Times New Roman"/>
+          <w:color w:val="6A9955"/>
+          <w:sz w:val="21"/>
+          <w:szCs w:val="21"/>
+          <w:lang w:eastAsia="en-IN"/>
+        </w:rPr>
+        <w:t># Validation on multiple fields</w:t>
+      </w:r>
+    </w:p>
+    <w:p>
+      <w:pPr>
+        <w:shd w:val="clear" w:color="auto" w:fill="1E1E1E"/>
+        <w:spacing w:after="0" w:line="285" w:lineRule="atLeast"/>
+        <w:rPr>
+          <w:rFonts w:ascii="Consolas" w:eastAsia="Times New Roman" w:hAnsi="Consolas" w:cs="Times New Roman"/>
+          <w:color w:val="D4D4D4"/>
+          <w:sz w:val="21"/>
+          <w:szCs w:val="21"/>
+          <w:lang w:eastAsia="en-IN"/>
+        </w:rPr>
+      </w:pPr>
+      <w:r>
+        <w:rPr>
+          <w:rFonts w:ascii="Consolas" w:eastAsia="Times New Roman" w:hAnsi="Consolas" w:cs="Times New Roman"/>
+          <w:color w:val="D4D4D4"/>
+          <w:sz w:val="21"/>
+          <w:szCs w:val="21"/>
+          <w:lang w:eastAsia="en-IN"/>
+        </w:rPr>
+        <w:t xml:space="preserve">    </w:t>
+      </w:r>
+      <w:r>
+        <w:rPr>
+          <w:rFonts w:ascii="Consolas" w:eastAsia="Times New Roman" w:hAnsi="Consolas" w:cs="Times New Roman"/>
+          <w:color w:val="569CD6"/>
+          <w:sz w:val="21"/>
+          <w:szCs w:val="21"/>
+          <w:lang w:eastAsia="en-IN"/>
+        </w:rPr>
+        <w:t>def</w:t>
+      </w:r>
+      <w:r>
+        <w:rPr>
+          <w:rFonts w:ascii="Consolas" w:eastAsia="Times New Roman" w:hAnsi="Consolas" w:cs="Times New Roman"/>
+          <w:color w:val="D4D4D4"/>
+          <w:sz w:val="21"/>
+          <w:szCs w:val="21"/>
+          <w:lang w:eastAsia="en-IN"/>
+        </w:rPr>
+        <w:t xml:space="preserve"> </w:t>
+      </w:r>
+      <w:r>
+        <w:rPr>
+          <w:rFonts w:ascii="Consolas" w:eastAsia="Times New Roman" w:hAnsi="Consolas" w:cs="Times New Roman"/>
+          <w:color w:val="DCDCAA"/>
+          <w:sz w:val="21"/>
+          <w:szCs w:val="21"/>
+          <w:lang w:eastAsia="en-IN"/>
+        </w:rPr>
+        <w:t>validate</w:t>
+      </w:r>
+      <w:r>
+        <w:rPr>
+          <w:rFonts w:ascii="Consolas" w:eastAsia="Times New Roman" w:hAnsi="Consolas" w:cs="Times New Roman"/>
+          <w:color w:val="D4D4D4"/>
+          <w:sz w:val="21"/>
+          <w:szCs w:val="21"/>
+          <w:lang w:eastAsia="en-IN"/>
+        </w:rPr>
+        <w:t>(</w:t>
+      </w:r>
+      <w:r>
+        <w:rPr>
+          <w:rFonts w:ascii="Consolas" w:eastAsia="Times New Roman" w:hAnsi="Consolas" w:cs="Times New Roman"/>
+          <w:color w:val="9CDCFE"/>
+          <w:sz w:val="21"/>
+          <w:szCs w:val="21"/>
+          <w:lang w:eastAsia="en-IN"/>
+        </w:rPr>
+        <w:t>self</w:t>
+      </w:r>
+      <w:r>
+        <w:rPr>
+          <w:rFonts w:ascii="Consolas" w:eastAsia="Times New Roman" w:hAnsi="Consolas" w:cs="Times New Roman"/>
+          <w:color w:val="D4D4D4"/>
+          <w:sz w:val="21"/>
+          <w:szCs w:val="21"/>
+          <w:lang w:eastAsia="en-IN"/>
+        </w:rPr>
+        <w:t xml:space="preserve">, </w:t>
+      </w:r>
+      <w:r>
+        <w:rPr>
+          <w:rFonts w:ascii="Consolas" w:eastAsia="Times New Roman" w:hAnsi="Consolas" w:cs="Times New Roman"/>
+          <w:color w:val="9CDCFE"/>
+          <w:sz w:val="21"/>
+          <w:szCs w:val="21"/>
+          <w:lang w:eastAsia="en-IN"/>
+        </w:rPr>
+        <w:t>data</w:t>
+      </w:r>
+      <w:r>
+        <w:rPr>
+          <w:rFonts w:ascii="Consolas" w:eastAsia="Times New Roman" w:hAnsi="Consolas" w:cs="Times New Roman"/>
+          <w:color w:val="D4D4D4"/>
+          <w:sz w:val="21"/>
+          <w:szCs w:val="21"/>
+          <w:lang w:eastAsia="en-IN"/>
+        </w:rPr>
+        <w:t>):</w:t>
+      </w:r>
+    </w:p>
+    <w:p>
+      <w:pPr>
+        <w:shd w:val="clear" w:color="auto" w:fill="1E1E1E"/>
+        <w:spacing w:after="0" w:line="285" w:lineRule="atLeast"/>
+        <w:rPr>
+          <w:rFonts w:ascii="Consolas" w:eastAsia="Times New Roman" w:hAnsi="Consolas" w:cs="Times New Roman"/>
+          <w:color w:val="D4D4D4"/>
+          <w:sz w:val="21"/>
+          <w:szCs w:val="21"/>
+          <w:lang w:eastAsia="en-IN"/>
+        </w:rPr>
+      </w:pPr>
+      <w:r>
+        <w:rPr>
+          <w:rFonts w:ascii="Consolas" w:eastAsia="Times New Roman" w:hAnsi="Consolas" w:cs="Times New Roman"/>
+          <w:color w:val="D4D4D4"/>
+          <w:sz w:val="21"/>
+          <w:szCs w:val="21"/>
+          <w:lang w:eastAsia="en-IN"/>
+        </w:rPr>
+        <w:t xml:space="preserve">        </w:t>
+      </w:r>
+      <w:r>
+        <w:rPr>
+          <w:rFonts w:ascii="Consolas" w:eastAsia="Times New Roman" w:hAnsi="Consolas" w:cs="Times New Roman"/>
+          <w:color w:val="C586C0"/>
+          <w:sz w:val="21"/>
+          <w:szCs w:val="21"/>
+          <w:lang w:eastAsia="en-IN"/>
+        </w:rPr>
+        <w:t>if</w:t>
+      </w:r>
+      <w:r>
+        <w:rPr>
+          <w:rFonts w:ascii="Consolas" w:eastAsia="Times New Roman" w:hAnsi="Consolas" w:cs="Times New Roman"/>
+          <w:color w:val="D4D4D4"/>
+          <w:sz w:val="21"/>
+          <w:szCs w:val="21"/>
+          <w:lang w:eastAsia="en-IN"/>
+        </w:rPr>
+        <w:t xml:space="preserve"> </w:t>
+      </w:r>
+      <w:r>
+        <w:rPr>
+          <w:rFonts w:ascii="Consolas" w:eastAsia="Times New Roman" w:hAnsi="Consolas" w:cs="Times New Roman"/>
+          <w:color w:val="9CDCFE"/>
+          <w:sz w:val="21"/>
+          <w:szCs w:val="21"/>
+          <w:lang w:eastAsia="en-IN"/>
+        </w:rPr>
+        <w:t>data</w:t>
+      </w:r>
+      <w:r>
+        <w:rPr>
+          <w:rFonts w:ascii="Consolas" w:eastAsia="Times New Roman" w:hAnsi="Consolas" w:cs="Times New Roman"/>
+          <w:color w:val="D4D4D4"/>
+          <w:sz w:val="21"/>
+          <w:szCs w:val="21"/>
+          <w:lang w:eastAsia="en-IN"/>
+        </w:rPr>
+        <w:t>[</w:t>
+      </w:r>
+      <w:r>
+        <w:rPr>
+          <w:rFonts w:ascii="Consolas" w:eastAsia="Times New Roman" w:hAnsi="Consolas" w:cs="Times New Roman"/>
+          <w:color w:val="CE9178"/>
+          <w:sz w:val="21"/>
+          <w:szCs w:val="21"/>
+          <w:lang w:eastAsia="en-IN"/>
+        </w:rPr>
+        <w:t>'title'</w:t>
+      </w:r>
+      <w:r>
+        <w:rPr>
+          <w:rFonts w:ascii="Consolas" w:eastAsia="Times New Roman" w:hAnsi="Consolas" w:cs="Times New Roman"/>
+          <w:color w:val="D4D4D4"/>
+          <w:sz w:val="21"/>
+          <w:szCs w:val="21"/>
+          <w:lang w:eastAsia="en-IN"/>
+        </w:rPr>
+        <w:t xml:space="preserve">].lower() == </w:t>
+      </w:r>
+      <w:r>
+        <w:rPr>
+          <w:rFonts w:ascii="Consolas" w:eastAsia="Times New Roman" w:hAnsi="Consolas" w:cs="Times New Roman"/>
+          <w:color w:val="9CDCFE"/>
+          <w:sz w:val="21"/>
+          <w:szCs w:val="21"/>
+          <w:lang w:eastAsia="en-IN"/>
+        </w:rPr>
+        <w:t>data</w:t>
+      </w:r>
+      <w:r>
+        <w:rPr>
+          <w:rFonts w:ascii="Consolas" w:eastAsia="Times New Roman" w:hAnsi="Consolas" w:cs="Times New Roman"/>
+          <w:color w:val="D4D4D4"/>
+          <w:sz w:val="21"/>
+          <w:szCs w:val="21"/>
+          <w:lang w:eastAsia="en-IN"/>
+        </w:rPr>
+        <w:t>[</w:t>
+      </w:r>
+      <w:r>
+        <w:rPr>
+          <w:rFonts w:ascii="Consolas" w:eastAsia="Times New Roman" w:hAnsi="Consolas" w:cs="Times New Roman"/>
+          <w:color w:val="CE9178"/>
+          <w:sz w:val="21"/>
+          <w:szCs w:val="21"/>
+          <w:lang w:eastAsia="en-IN"/>
+        </w:rPr>
+        <w:t>'storyline'</w:t>
+      </w:r>
+      <w:r>
+        <w:rPr>
+          <w:rFonts w:ascii="Consolas" w:eastAsia="Times New Roman" w:hAnsi="Consolas" w:cs="Times New Roman"/>
+          <w:color w:val="D4D4D4"/>
+          <w:sz w:val="21"/>
+          <w:szCs w:val="21"/>
+          <w:lang w:eastAsia="en-IN"/>
+        </w:rPr>
+        <w:t>].lower():</w:t>
+      </w:r>
+    </w:p>
+    <w:p>
+      <w:pPr>
+        <w:shd w:val="clear" w:color="auto" w:fill="1E1E1E"/>
+        <w:spacing w:after="0" w:line="285" w:lineRule="atLeast"/>
+        <w:rPr>
+          <w:rFonts w:ascii="Consolas" w:eastAsia="Times New Roman" w:hAnsi="Consolas" w:cs="Times New Roman"/>
+          <w:color w:val="D4D4D4"/>
+          <w:sz w:val="21"/>
+          <w:szCs w:val="21"/>
+          <w:lang w:eastAsia="en-IN"/>
+        </w:rPr>
+      </w:pPr>
+      <w:r>
+        <w:rPr>
+          <w:rFonts w:ascii="Consolas" w:eastAsia="Times New Roman" w:hAnsi="Consolas" w:cs="Times New Roman"/>
+          <w:color w:val="D4D4D4"/>
+          <w:sz w:val="21"/>
+          <w:szCs w:val="21"/>
+          <w:lang w:eastAsia="en-IN"/>
+        </w:rPr>
+        <w:t xml:space="preserve">            </w:t>
+      </w:r>
+      <w:r>
+        <w:rPr>
+          <w:rFonts w:ascii="Consolas" w:eastAsia="Times New Roman" w:hAnsi="Consolas" w:cs="Times New Roman"/>
+          <w:color w:val="C586C0"/>
+          <w:sz w:val="21"/>
+          <w:szCs w:val="21"/>
+          <w:lang w:eastAsia="en-IN"/>
+        </w:rPr>
+        <w:t>raise</w:t>
+      </w:r>
+      <w:r>
+        <w:rPr>
+          <w:rFonts w:ascii="Consolas" w:eastAsia="Times New Roman" w:hAnsi="Consolas" w:cs="Times New Roman"/>
+          <w:color w:val="D4D4D4"/>
+          <w:sz w:val="21"/>
+          <w:szCs w:val="21"/>
+          <w:lang w:eastAsia="en-IN"/>
+        </w:rPr>
+        <w:t xml:space="preserve"> </w:t>
+      </w:r>
+      <w:r>
+        <w:rPr>
+          <w:rFonts w:ascii="Consolas" w:eastAsia="Times New Roman" w:hAnsi="Consolas" w:cs="Times New Roman"/>
+          <w:color w:val="4EC9B0"/>
+          <w:sz w:val="21"/>
+          <w:szCs w:val="21"/>
+          <w:lang w:eastAsia="en-IN"/>
+        </w:rPr>
+        <w:t>serializers</w:t>
+      </w:r>
+      <w:r>
+        <w:rPr>
+          <w:rFonts w:ascii="Consolas" w:eastAsia="Times New Roman" w:hAnsi="Consolas" w:cs="Times New Roman"/>
+          <w:color w:val="D4D4D4"/>
+          <w:sz w:val="21"/>
+          <w:szCs w:val="21"/>
+          <w:lang w:eastAsia="en-IN"/>
+        </w:rPr>
+        <w:t>.</w:t>
+      </w:r>
+      <w:r>
+        <w:rPr>
+          <w:rFonts w:ascii="Consolas" w:eastAsia="Times New Roman" w:hAnsi="Consolas" w:cs="Times New Roman"/>
+          <w:color w:val="4EC9B0"/>
+          <w:sz w:val="21"/>
+          <w:szCs w:val="21"/>
+          <w:lang w:eastAsia="en-IN"/>
+        </w:rPr>
+        <w:t>ValidationError</w:t>
+      </w:r>
+      <w:r>
+        <w:rPr>
+          <w:rFonts w:ascii="Consolas" w:eastAsia="Times New Roman" w:hAnsi="Consolas" w:cs="Times New Roman"/>
+          <w:color w:val="D4D4D4"/>
+          <w:sz w:val="21"/>
+          <w:szCs w:val="21"/>
+          <w:lang w:eastAsia="en-IN"/>
+        </w:rPr>
+        <w:t>(</w:t>
+      </w:r>
+      <w:r>
+        <w:rPr>
+          <w:rFonts w:ascii="Consolas" w:eastAsia="Times New Roman" w:hAnsi="Consolas" w:cs="Times New Roman"/>
+          <w:color w:val="CE9178"/>
+          <w:sz w:val="21"/>
+          <w:szCs w:val="21"/>
+          <w:lang w:eastAsia="en-IN"/>
+        </w:rPr>
+        <w:t>"Title and its Description should be Different."</w:t>
+      </w:r>
+      <w:r>
+        <w:rPr>
+          <w:rFonts w:ascii="Consolas" w:eastAsia="Times New Roman" w:hAnsi="Consolas" w:cs="Times New Roman"/>
+          <w:color w:val="D4D4D4"/>
+          <w:sz w:val="21"/>
+          <w:szCs w:val="21"/>
+          <w:lang w:eastAsia="en-IN"/>
+        </w:rPr>
+        <w:t>)</w:t>
+      </w:r>
+    </w:p>
+    <w:p>
+      <w:pPr>
+        <w:shd w:val="clear" w:color="auto" w:fill="1E1E1E"/>
+        <w:spacing w:after="0" w:line="285" w:lineRule="atLeast"/>
+        <w:rPr>
+          <w:rFonts w:ascii="Consolas" w:eastAsia="Times New Roman" w:hAnsi="Consolas" w:cs="Times New Roman"/>
+          <w:color w:val="D4D4D4"/>
+          <w:sz w:val="21"/>
+          <w:szCs w:val="21"/>
+          <w:lang w:eastAsia="en-IN"/>
+        </w:rPr>
+      </w:pPr>
+      <w:r>
+        <w:rPr>
+          <w:rFonts w:ascii="Consolas" w:eastAsia="Times New Roman" w:hAnsi="Consolas" w:cs="Times New Roman"/>
+          <w:color w:val="D4D4D4"/>
+          <w:sz w:val="21"/>
+          <w:szCs w:val="21"/>
+          <w:lang w:eastAsia="en-IN"/>
+        </w:rPr>
+        <w:t xml:space="preserve">        </w:t>
+      </w:r>
+      <w:r>
+        <w:rPr>
+          <w:rFonts w:ascii="Consolas" w:eastAsia="Times New Roman" w:hAnsi="Consolas" w:cs="Times New Roman"/>
+          <w:color w:val="C586C0"/>
+          <w:sz w:val="21"/>
+          <w:szCs w:val="21"/>
+          <w:lang w:eastAsia="en-IN"/>
+        </w:rPr>
+        <w:t>return</w:t>
+      </w:r>
+      <w:r>
+        <w:rPr>
+          <w:rFonts w:ascii="Consolas" w:eastAsia="Times New Roman" w:hAnsi="Consolas" w:cs="Times New Roman"/>
+          <w:color w:val="D4D4D4"/>
+          <w:sz w:val="21"/>
+          <w:szCs w:val="21"/>
+          <w:lang w:eastAsia="en-IN"/>
+        </w:rPr>
+        <w:t xml:space="preserve"> </w:t>
+      </w:r>
+      <w:r>
+        <w:rPr>
+          <w:rFonts w:ascii="Consolas" w:eastAsia="Times New Roman" w:hAnsi="Consolas" w:cs="Times New Roman"/>
+          <w:color w:val="9CDCFE"/>
+          <w:sz w:val="21"/>
+          <w:szCs w:val="21"/>
+          <w:lang w:eastAsia="en-IN"/>
+        </w:rPr>
+        <w:t>data</w:t>
+      </w:r>
+    </w:p>
+    <w:p>
+      <w:pPr>
+        <w:rPr>
+          <w:sz w:val="24"/>
+          <w:szCs w:val="24"/>
+        </w:rPr>
+      </w:pPr>
+    </w:p>
+    <w:p>
+      <w:pPr>
+        <w:rPr>
+          <w:sz w:val="24"/>
+          <w:szCs w:val="24"/>
+        </w:rPr>
+      </w:pPr>
+    </w:p>
+    <w:p>
+      <w:pPr>
+        <w:rPr>
+          <w:sz w:val="24"/>
+          <w:szCs w:val="24"/>
+        </w:rPr>
+      </w:pPr>
+    </w:p>
+    <w:p>
+      <w:pPr>
+        <w:rPr>
+          <w:sz w:val="24"/>
+          <w:szCs w:val="24"/>
+        </w:rPr>
+      </w:pPr>
     </w:p>
     <w:sectPr>
       <w:pgSz w:w="11906" w:h="16838"/>
@@ -10505,6 +13487,155 @@
 <file path=word/numbering.xml><?xml version="1.0" encoding="utf-8"?>
 <w:numbering xmlns:wpc="http://schemas.microsoft.com/office/word/2010/wordprocessingCanvas" xmlns:cx="http://schemas.microsoft.com/office/drawing/2014/chartex" xmlns:cx1="http://schemas.microsoft.com/office/drawing/2015/9/8/chartex" xmlns:cx2="http://schemas.microsoft.com/office/drawing/2015/10/21/chartex" xmlns:cx3="http://schemas.microsoft.com/office/drawing/2016/5/9/chartex" xmlns:cx4="http://schemas.microsoft.com/office/drawing/2016/5/10/chartex" xmlns:cx5="http://schemas.microsoft.com/office/drawing/2016/5/11/chartex" xmlns:cx6="http://schemas.microsoft.com/office/drawing/2016/5/12/chartex" xmlns:cx7="http://schemas.microsoft.com/office/drawing/2016/5/13/chartex" xmlns:cx8="http://schemas.microsoft.com/office/drawing/2016/5/14/chartex" xmlns:mc="http://schemas.openxmlformats.org/markup-compatibility/2006" xmlns:aink="http://schemas.microsoft.com/office/drawing/2016/ink" xmlns:am3d="http://schemas.microsoft.com/office/drawing/2017/model3d" xmlns:o="urn:schemas-microsoft-com:office:office" xmlns:oel="http://schemas.microsoft.com/office/2019/extlst" xmlns:r="http://schemas.openxmlformats.org/officeDocument/2006/relationships" xmlns:m="http://schemas.openxmlformats.org/officeDocument/2006/math" xmlns:v="urn:schemas-microsoft-com:vml" xmlns:wp14="http://schemas.microsoft.com/office/word/2010/wordprocessingDrawing" xmlns:wp="http://schemas.openxmlformats.org/drawingml/2006/wordprocessingDrawing" xmlns:w10="urn:schemas-microsoft-com:office:word" xmlns:w="http://schemas.openxmlformats.org/wordprocessingml/2006/main" xmlns:w14="http://schemas.microsoft.com/office/word/2010/wordml" xmlns:w15="http://schemas.microsoft.com/office/word/2012/wordml" xmlns:w16cex="http://schemas.microsoft.com/office/word/2018/wordml/cex" xmlns:w16cid="http://schemas.microsoft.com/office/word/2016/wordml/cid" xmlns:w16="http://schemas.microsoft.com/office/word/2018/wordml" xmlns:w16sdtdh="http://schemas.microsoft.com/office/word/2020/wordml/sdtdatahash" xmlns:w16se="http://schemas.microsoft.com/office/word/2015/wordml/symex" xmlns:wpg="http://schemas.microsoft.com/office/word/2010/wordprocessingGroup" xmlns:wpi="http://schemas.microsoft.com/office/word/2010/wordprocessingInk" xmlns:wne="http://schemas.microsoft.com/office/word/2006/wordml" xmlns:wps="http://schemas.microsoft.com/office/word/2010/wordprocessingShape" mc:Ignorable="w14 w15 w16se w16cid w16 w16cex w16sdtdh wp14">
   <w:abstractNum w:abstractNumId="0" w15:restartNumberingAfterBreak="0">
+    <w:nsid w:val="11470488"/>
+    <w:multiLevelType w:val="multilevel"/>
+    <w:tmpl w:val="2E1A1B46"/>
+    <w:lvl w:ilvl="0">
+      <w:start w:val="1"/>
+      <w:numFmt w:val="bullet"/>
+      <w:lvlText w:val=""/>
+      <w:lvlJc w:val="left"/>
+      <w:pPr>
+        <w:tabs>
+          <w:tab w:val="num" w:pos="720"/>
+        </w:tabs>
+        <w:ind w:left="720" w:hanging="360"/>
+      </w:pPr>
+      <w:rPr>
+        <w:rFonts w:ascii="Symbol" w:hAnsi="Symbol" w:hint="default"/>
+        <w:sz w:val="20"/>
+      </w:rPr>
+    </w:lvl>
+    <w:lvl w:ilvl="1" w:tentative="1">
+      <w:start w:val="1"/>
+      <w:numFmt w:val="bullet"/>
+      <w:lvlText w:val="o"/>
+      <w:lvlJc w:val="left"/>
+      <w:pPr>
+        <w:tabs>
+          <w:tab w:val="num" w:pos="1440"/>
+        </w:tabs>
+        <w:ind w:left="1440" w:hanging="360"/>
+      </w:pPr>
+      <w:rPr>
+        <w:rFonts w:ascii="Courier New" w:hAnsi="Courier New" w:hint="default"/>
+        <w:sz w:val="20"/>
+      </w:rPr>
+    </w:lvl>
+    <w:lvl w:ilvl="2" w:tentative="1">
+      <w:start w:val="1"/>
+      <w:numFmt w:val="bullet"/>
+      <w:lvlText w:val=""/>
+      <w:lvlJc w:val="left"/>
+      <w:pPr>
+        <w:tabs>
+          <w:tab w:val="num" w:pos="2160"/>
+        </w:tabs>
+        <w:ind w:left="2160" w:hanging="360"/>
+      </w:pPr>
+      <w:rPr>
+        <w:rFonts w:ascii="Wingdings" w:hAnsi="Wingdings" w:hint="default"/>
+        <w:sz w:val="20"/>
+      </w:rPr>
+    </w:lvl>
+    <w:lvl w:ilvl="3" w:tentative="1">
+      <w:start w:val="1"/>
+      <w:numFmt w:val="bullet"/>
+      <w:lvlText w:val=""/>
+      <w:lvlJc w:val="left"/>
+      <w:pPr>
+        <w:tabs>
+          <w:tab w:val="num" w:pos="2880"/>
+        </w:tabs>
+        <w:ind w:left="2880" w:hanging="360"/>
+      </w:pPr>
+      <w:rPr>
+        <w:rFonts w:ascii="Wingdings" w:hAnsi="Wingdings" w:hint="default"/>
+        <w:sz w:val="20"/>
+      </w:rPr>
+    </w:lvl>
+    <w:lvl w:ilvl="4" w:tentative="1">
+      <w:start w:val="1"/>
+      <w:numFmt w:val="bullet"/>
+      <w:lvlText w:val=""/>
+      <w:lvlJc w:val="left"/>
+      <w:pPr>
+        <w:tabs>
+          <w:tab w:val="num" w:pos="3600"/>
+        </w:tabs>
+        <w:ind w:left="3600" w:hanging="360"/>
+      </w:pPr>
+      <w:rPr>
+        <w:rFonts w:ascii="Wingdings" w:hAnsi="Wingdings" w:hint="default"/>
+        <w:sz w:val="20"/>
+      </w:rPr>
+    </w:lvl>
+    <w:lvl w:ilvl="5" w:tentative="1">
+      <w:start w:val="1"/>
+      <w:numFmt w:val="bullet"/>
+      <w:lvlText w:val=""/>
+      <w:lvlJc w:val="left"/>
+      <w:pPr>
+        <w:tabs>
+          <w:tab w:val="num" w:pos="4320"/>
+        </w:tabs>
+        <w:ind w:left="4320" w:hanging="360"/>
+      </w:pPr>
+      <w:rPr>
+        <w:rFonts w:ascii="Wingdings" w:hAnsi="Wingdings" w:hint="default"/>
+        <w:sz w:val="20"/>
+      </w:rPr>
+    </w:lvl>
+    <w:lvl w:ilvl="6" w:tentative="1">
+      <w:start w:val="1"/>
+      <w:numFmt w:val="bullet"/>
+      <w:lvlText w:val=""/>
+      <w:lvlJc w:val="left"/>
+      <w:pPr>
+        <w:tabs>
+          <w:tab w:val="num" w:pos="5040"/>
+        </w:tabs>
+        <w:ind w:left="5040" w:hanging="360"/>
+      </w:pPr>
+      <w:rPr>
+        <w:rFonts w:ascii="Wingdings" w:hAnsi="Wingdings" w:hint="default"/>
+        <w:sz w:val="20"/>
+      </w:rPr>
+    </w:lvl>
+    <w:lvl w:ilvl="7" w:tentative="1">
+      <w:start w:val="1"/>
+      <w:numFmt w:val="bullet"/>
+      <w:lvlText w:val=""/>
+      <w:lvlJc w:val="left"/>
+      <w:pPr>
+        <w:tabs>
+          <w:tab w:val="num" w:pos="5760"/>
+        </w:tabs>
+        <w:ind w:left="5760" w:hanging="360"/>
+      </w:pPr>
+      <w:rPr>
+        <w:rFonts w:ascii="Wingdings" w:hAnsi="Wingdings" w:hint="default"/>
+        <w:sz w:val="20"/>
+      </w:rPr>
+    </w:lvl>
+    <w:lvl w:ilvl="8" w:tentative="1">
+      <w:start w:val="1"/>
+      <w:numFmt w:val="bullet"/>
+      <w:lvlText w:val=""/>
+      <w:lvlJc w:val="left"/>
+      <w:pPr>
+        <w:tabs>
+          <w:tab w:val="num" w:pos="6480"/>
+        </w:tabs>
+        <w:ind w:left="6480" w:hanging="360"/>
+      </w:pPr>
+      <w:rPr>
+        <w:rFonts w:ascii="Wingdings" w:hAnsi="Wingdings" w:hint="default"/>
+        <w:sz w:val="20"/>
+      </w:rPr>
+    </w:lvl>
+  </w:abstractNum>
+  <w:abstractNum w:abstractNumId="1" w15:restartNumberingAfterBreak="0">
     <w:nsid w:val="1A392852"/>
     <w:multiLevelType w:val="hybridMultilevel"/>
     <w:tmpl w:val="2C4018C4"/>
@@ -10617,7 +13748,93 @@
       </w:rPr>
     </w:lvl>
   </w:abstractNum>
-  <w:abstractNum w:abstractNumId="1" w15:restartNumberingAfterBreak="0">
+  <w:abstractNum w:abstractNumId="2" w15:restartNumberingAfterBreak="0">
+    <w:nsid w:val="37B42DDA"/>
+    <w:multiLevelType w:val="hybridMultilevel"/>
+    <w:tmpl w:val="7B3AFF7E"/>
+    <w:lvl w:ilvl="0" w:tplc="40090013">
+      <w:start w:val="1"/>
+      <w:numFmt w:val="upperRoman"/>
+      <w:lvlText w:val="%1."/>
+      <w:lvlJc w:val="right"/>
+      <w:pPr>
+        <w:ind w:left="720" w:hanging="360"/>
+      </w:pPr>
+    </w:lvl>
+    <w:lvl w:ilvl="1" w:tplc="40090019" w:tentative="1">
+      <w:start w:val="1"/>
+      <w:numFmt w:val="lowerLetter"/>
+      <w:lvlText w:val="%2."/>
+      <w:lvlJc w:val="left"/>
+      <w:pPr>
+        <w:ind w:left="1440" w:hanging="360"/>
+      </w:pPr>
+    </w:lvl>
+    <w:lvl w:ilvl="2" w:tplc="4009001B" w:tentative="1">
+      <w:start w:val="1"/>
+      <w:numFmt w:val="lowerRoman"/>
+      <w:lvlText w:val="%3."/>
+      <w:lvlJc w:val="right"/>
+      <w:pPr>
+        <w:ind w:left="2160" w:hanging="180"/>
+      </w:pPr>
+    </w:lvl>
+    <w:lvl w:ilvl="3" w:tplc="4009000F" w:tentative="1">
+      <w:start w:val="1"/>
+      <w:numFmt w:val="decimal"/>
+      <w:lvlText w:val="%4."/>
+      <w:lvlJc w:val="left"/>
+      <w:pPr>
+        <w:ind w:left="2880" w:hanging="360"/>
+      </w:pPr>
+    </w:lvl>
+    <w:lvl w:ilvl="4" w:tplc="40090019" w:tentative="1">
+      <w:start w:val="1"/>
+      <w:numFmt w:val="lowerLetter"/>
+      <w:lvlText w:val="%5."/>
+      <w:lvlJc w:val="left"/>
+      <w:pPr>
+        <w:ind w:left="3600" w:hanging="360"/>
+      </w:pPr>
+    </w:lvl>
+    <w:lvl w:ilvl="5" w:tplc="4009001B" w:tentative="1">
+      <w:start w:val="1"/>
+      <w:numFmt w:val="lowerRoman"/>
+      <w:lvlText w:val="%6."/>
+      <w:lvlJc w:val="right"/>
+      <w:pPr>
+        <w:ind w:left="4320" w:hanging="180"/>
+      </w:pPr>
+    </w:lvl>
+    <w:lvl w:ilvl="6" w:tplc="4009000F" w:tentative="1">
+      <w:start w:val="1"/>
+      <w:numFmt w:val="decimal"/>
+      <w:lvlText w:val="%7."/>
+      <w:lvlJc w:val="left"/>
+      <w:pPr>
+        <w:ind w:left="5040" w:hanging="360"/>
+      </w:pPr>
+    </w:lvl>
+    <w:lvl w:ilvl="7" w:tplc="40090019" w:tentative="1">
+      <w:start w:val="1"/>
+      <w:numFmt w:val="lowerLetter"/>
+      <w:lvlText w:val="%8."/>
+      <w:lvlJc w:val="left"/>
+      <w:pPr>
+        <w:ind w:left="5760" w:hanging="360"/>
+      </w:pPr>
+    </w:lvl>
+    <w:lvl w:ilvl="8" w:tplc="4009001B" w:tentative="1">
+      <w:start w:val="1"/>
+      <w:numFmt w:val="lowerRoman"/>
+      <w:lvlText w:val="%9."/>
+      <w:lvlJc w:val="right"/>
+      <w:pPr>
+        <w:ind w:left="6480" w:hanging="180"/>
+      </w:pPr>
+    </w:lvl>
+  </w:abstractNum>
+  <w:abstractNum w:abstractNumId="3" w15:restartNumberingAfterBreak="0">
     <w:nsid w:val="41133CE9"/>
     <w:multiLevelType w:val="hybridMultilevel"/>
     <w:tmpl w:val="24A88B98"/>
@@ -10706,7 +13923,7 @@
       </w:pPr>
     </w:lvl>
   </w:abstractNum>
-  <w:abstractNum w:abstractNumId="2" w15:restartNumberingAfterBreak="0">
+  <w:abstractNum w:abstractNumId="4" w15:restartNumberingAfterBreak="0">
     <w:nsid w:val="558A580F"/>
     <w:multiLevelType w:val="hybridMultilevel"/>
     <w:tmpl w:val="134A40DC"/>
@@ -10820,12 +14037,18 @@
     </w:lvl>
   </w:abstractNum>
   <w:num w:numId="1" w16cid:durableId="842160687">
+    <w:abstractNumId w:val="3"/>
+  </w:num>
+  <w:num w:numId="2" w16cid:durableId="1924951311">
     <w:abstractNumId w:val="1"/>
   </w:num>
-  <w:num w:numId="2" w16cid:durableId="1924951311">
+  <w:num w:numId="3" w16cid:durableId="607542500">
+    <w:abstractNumId w:val="4"/>
+  </w:num>
+  <w:num w:numId="4" w16cid:durableId="1874997244">
     <w:abstractNumId w:val="0"/>
   </w:num>
-  <w:num w:numId="3" w16cid:durableId="607542500">
+  <w:num w:numId="5" w16cid:durableId="1657103944">
     <w:abstractNumId w:val="2"/>
   </w:num>
 </w:numbering>
@@ -11281,6 +14504,96 @@
       <w:szCs w:val="20"/>
     </w:rPr>
   </w:style>
+  <w:style w:type="paragraph" w:customStyle="1" w:styleId="main">
+    <w:name w:val="main"/>
+    <w:basedOn w:val="Normal"/>
+    <w:rsid w:val="007C4CC8"/>
+    <w:pPr>
+      <w:spacing w:before="100" w:beforeAutospacing="1" w:after="100" w:afterAutospacing="1" w:line="240" w:lineRule="auto"/>
+    </w:pPr>
+    <w:rPr>
+      <w:rFonts w:ascii="Times New Roman" w:eastAsia="Times New Roman" w:hAnsi="Times New Roman" w:cs="Times New Roman"/>
+      <w:sz w:val="24"/>
+      <w:szCs w:val="24"/>
+      <w:lang w:eastAsia="en-IN"/>
+    </w:rPr>
+  </w:style>
+  <w:style w:type="character" w:styleId="Hyperlink">
+    <w:name w:val="Hyperlink"/>
+    <w:basedOn w:val="DefaultParagraphFont"/>
+    <w:uiPriority w:val="99"/>
+    <w:unhideWhenUsed/>
+    <w:rsid w:val="007C4CC8"/>
+    <w:rPr>
+      <w:color w:val="0000FF"/>
+      <w:u w:val="single"/>
+    </w:rPr>
+  </w:style>
+  <w:style w:type="paragraph" w:styleId="HTMLPreformatted">
+    <w:name w:val="HTML Preformatted"/>
+    <w:basedOn w:val="Normal"/>
+    <w:link w:val="HTMLPreformattedChar"/>
+    <w:uiPriority w:val="99"/>
+    <w:unhideWhenUsed/>
+    <w:rsid w:val="007C4CC8"/>
+    <w:pPr>
+      <w:tabs>
+        <w:tab w:val="left" w:pos="916"/>
+        <w:tab w:val="left" w:pos="1832"/>
+        <w:tab w:val="left" w:pos="2748"/>
+        <w:tab w:val="left" w:pos="3664"/>
+        <w:tab w:val="left" w:pos="4580"/>
+        <w:tab w:val="left" w:pos="5496"/>
+        <w:tab w:val="left" w:pos="6412"/>
+        <w:tab w:val="left" w:pos="7328"/>
+        <w:tab w:val="left" w:pos="8244"/>
+        <w:tab w:val="left" w:pos="9160"/>
+        <w:tab w:val="left" w:pos="10076"/>
+        <w:tab w:val="left" w:pos="10992"/>
+        <w:tab w:val="left" w:pos="11908"/>
+        <w:tab w:val="left" w:pos="12824"/>
+        <w:tab w:val="left" w:pos="13740"/>
+        <w:tab w:val="left" w:pos="14656"/>
+      </w:tabs>
+      <w:spacing w:after="0" w:line="240" w:lineRule="auto"/>
+    </w:pPr>
+    <w:rPr>
+      <w:rFonts w:ascii="Courier New" w:eastAsia="Times New Roman" w:hAnsi="Courier New" w:cs="Courier New"/>
+      <w:sz w:val="20"/>
+      <w:szCs w:val="20"/>
+      <w:lang w:eastAsia="en-IN"/>
+    </w:rPr>
+  </w:style>
+  <w:style w:type="character" w:customStyle="1" w:styleId="HTMLPreformattedChar">
+    <w:name w:val="HTML Preformatted Char"/>
+    <w:basedOn w:val="DefaultParagraphFont"/>
+    <w:link w:val="HTMLPreformatted"/>
+    <w:uiPriority w:val="99"/>
+    <w:rsid w:val="007C4CC8"/>
+    <w:rPr>
+      <w:rFonts w:ascii="Courier New" w:eastAsia="Times New Roman" w:hAnsi="Courier New" w:cs="Courier New"/>
+      <w:sz w:val="20"/>
+      <w:szCs w:val="20"/>
+      <w:lang w:eastAsia="en-IN"/>
+    </w:rPr>
+  </w:style>
+  <w:style w:type="character" w:customStyle="1" w:styleId="pln">
+    <w:name w:val="pln"/>
+    <w:basedOn w:val="DefaultParagraphFont"/>
+    <w:rsid w:val="007C4CC8"/>
+  </w:style>
+  <w:style w:type="character" w:styleId="UnresolvedMention">
+    <w:name w:val="Unresolved Mention"/>
+    <w:basedOn w:val="DefaultParagraphFont"/>
+    <w:uiPriority w:val="99"/>
+    <w:semiHidden/>
+    <w:unhideWhenUsed/>
+    <w:rsid w:val="007C4CC8"/>
+    <w:rPr>
+      <w:color w:val="605E5C"/>
+      <w:shd w:val="clear" w:color="auto" w:fill="E1DFDD"/>
+    </w:rPr>
+  </w:style>
 </w:styles>
 </file>
 

</xml_diff>